<commit_message>
Update Plantilla documentacion AISS 2018-2019.docx
</commit_message>
<xml_diff>
--- a/Plantilla documentacion AISS 2018-2019.docx
+++ b/Plantilla documentacion AISS 2018-2019.docx
@@ -63,13 +63,6 @@
           <w:color w:val="808080" w:themeColor="background1" w:themeShade="80"/>
         </w:rPr>
       </w:pPr>
-      <w:r>
-        <w:rPr>
-          <w:rFonts w:asciiTheme="majorHAnsi" w:hAnsiTheme="majorHAnsi" w:cs="Arial"/>
-          <w:color w:val="808080" w:themeColor="background1" w:themeShade="80"/>
-        </w:rPr>
-        <w:t>&lt;Logo del Proyecto&gt;</w:t>
-      </w:r>
     </w:p>
     <w:p>
       <w:pPr>
@@ -415,21 +408,7 @@
             <w:rStyle w:val="Hipervnculo"/>
             <w:szCs w:val="24"/>
           </w:rPr>
-          <w:t>https://project-dapp.apps</w:t>
-        </w:r>
-        <w:r>
-          <w:rPr>
-            <w:rStyle w:val="Hipervnculo"/>
-            <w:szCs w:val="24"/>
-          </w:rPr>
-          <w:t>p</w:t>
-        </w:r>
-        <w:r>
-          <w:rPr>
-            <w:rStyle w:val="Hipervnculo"/>
-            <w:szCs w:val="24"/>
-          </w:rPr>
-          <w:t>ot.com/</w:t>
+          <w:t>https://project-dapp.appspot.com/</w:t>
         </w:r>
       </w:hyperlink>
     </w:p>
@@ -1453,7 +1432,7 @@
           <w:r>
             <w:fldChar w:fldCharType="separate"/>
           </w:r>
-          <w:hyperlink w:anchor="_Toc471899224" w:history="1">
+          <w:hyperlink w:anchor="_Toc3756527" w:history="1">
             <w:r>
               <w:rPr>
                 <w:rStyle w:val="Hipervnculo"/>
@@ -1496,7 +1475,7 @@
                 <w:noProof/>
                 <w:webHidden/>
               </w:rPr>
-              <w:instrText xml:space="preserve"> PAGEREF _Toc471899224 \h </w:instrText>
+              <w:instrText xml:space="preserve"> PAGEREF _Toc3756527 \h </w:instrText>
             </w:r>
             <w:r>
               <w:rPr>
@@ -1516,7 +1495,7 @@
                 <w:noProof/>
                 <w:webHidden/>
               </w:rPr>
-              <w:t>5</w:t>
+              <w:t>4</w:t>
             </w:r>
             <w:r>
               <w:rPr>
@@ -1541,7 +1520,7 @@
               <w:lang w:eastAsia="es-ES"/>
             </w:rPr>
           </w:pPr>
-          <w:hyperlink w:anchor="_Toc471899225" w:history="1">
+          <w:hyperlink w:anchor="_Toc3756528" w:history="1">
             <w:r>
               <w:rPr>
                 <w:rStyle w:val="Hipervnculo"/>
@@ -1584,7 +1563,7 @@
                 <w:noProof/>
                 <w:webHidden/>
               </w:rPr>
-              <w:instrText xml:space="preserve"> PAGEREF _Toc471899225 \h </w:instrText>
+              <w:instrText xml:space="preserve"> PAGEREF _Toc3756528 \h </w:instrText>
             </w:r>
             <w:r>
               <w:rPr>
@@ -1604,7 +1583,7 @@
                 <w:noProof/>
                 <w:webHidden/>
               </w:rPr>
-              <w:t>5</w:t>
+              <w:t>4</w:t>
             </w:r>
             <w:r>
               <w:rPr>
@@ -1629,7 +1608,7 @@
               <w:lang w:eastAsia="es-ES"/>
             </w:rPr>
           </w:pPr>
-          <w:hyperlink w:anchor="_Toc471899226" w:history="1">
+          <w:hyperlink w:anchor="_Toc3756529" w:history="1">
             <w:r>
               <w:rPr>
                 <w:rStyle w:val="Hipervnculo"/>
@@ -1672,7 +1651,7 @@
                 <w:noProof/>
                 <w:webHidden/>
               </w:rPr>
-              <w:instrText xml:space="preserve"> PAGEREF _Toc471899226 \h </w:instrText>
+              <w:instrText xml:space="preserve"> PAGEREF _Toc3756529 \h </w:instrText>
             </w:r>
             <w:r>
               <w:rPr>
@@ -1713,7 +1692,7 @@
               <w:lang w:eastAsia="es-ES"/>
             </w:rPr>
           </w:pPr>
-          <w:hyperlink w:anchor="_Toc471899227" w:history="1">
+          <w:hyperlink w:anchor="_Toc3756530" w:history="1">
             <w:r>
               <w:rPr>
                 <w:rStyle w:val="Hipervnculo"/>
@@ -1756,7 +1735,7 @@
                 <w:noProof/>
                 <w:webHidden/>
               </w:rPr>
-              <w:instrText xml:space="preserve"> PAGEREF _Toc471899227 \h </w:instrText>
+              <w:instrText xml:space="preserve"> PAGEREF _Toc3756530 \h </w:instrText>
             </w:r>
             <w:r>
               <w:rPr>
@@ -1776,7 +1755,7 @@
                 <w:noProof/>
                 <w:webHidden/>
               </w:rPr>
-              <w:t>6</w:t>
+              <w:t>5</w:t>
             </w:r>
             <w:r>
               <w:rPr>
@@ -1801,7 +1780,7 @@
               <w:lang w:eastAsia="es-ES"/>
             </w:rPr>
           </w:pPr>
-          <w:hyperlink w:anchor="_Toc471899228" w:history="1">
+          <w:hyperlink w:anchor="_Toc3756531" w:history="1">
             <w:r>
               <w:rPr>
                 <w:rStyle w:val="Hipervnculo"/>
@@ -1823,7 +1802,7 @@
                 <w:rStyle w:val="Hipervnculo"/>
                 <w:noProof/>
               </w:rPr>
-              <w:t>Vista X</w:t>
+              <w:t>Vista inicio de sesión</w:t>
             </w:r>
             <w:r>
               <w:rPr>
@@ -1844,7 +1823,7 @@
                 <w:noProof/>
                 <w:webHidden/>
               </w:rPr>
-              <w:instrText xml:space="preserve"> PAGEREF _Toc471899228 \h </w:instrText>
+              <w:instrText xml:space="preserve"> PAGEREF _Toc3756531 \h </w:instrText>
             </w:r>
             <w:r>
               <w:rPr>
@@ -1889,7 +1868,7 @@
               <w:lang w:eastAsia="es-ES"/>
             </w:rPr>
           </w:pPr>
-          <w:hyperlink w:anchor="_Toc471899229" w:history="1">
+          <w:hyperlink w:anchor="_Toc3756532" w:history="1">
             <w:r>
               <w:rPr>
                 <w:rStyle w:val="Hipervnculo"/>
@@ -1911,7 +1890,7 @@
                 <w:rStyle w:val="Hipervnculo"/>
                 <w:noProof/>
               </w:rPr>
-              <w:t>Vista Y</w:t>
+              <w:t>Vista de la publicación</w:t>
             </w:r>
             <w:r>
               <w:rPr>
@@ -1932,7 +1911,7 @@
                 <w:noProof/>
                 <w:webHidden/>
               </w:rPr>
-              <w:instrText xml:space="preserve"> PAGEREF _Toc471899229 \h </w:instrText>
+              <w:instrText xml:space="preserve"> PAGEREF _Toc3756532 \h </w:instrText>
             </w:r>
             <w:r>
               <w:rPr>
@@ -1953,90 +1932,6 @@
                 <w:webHidden/>
               </w:rPr>
               <w:t>6</w:t>
-            </w:r>
-            <w:r>
-              <w:rPr>
-                <w:noProof/>
-                <w:webHidden/>
-              </w:rPr>
-              <w:fldChar w:fldCharType="end"/>
-            </w:r>
-          </w:hyperlink>
-        </w:p>
-        <w:p>
-          <w:pPr>
-            <w:pStyle w:val="TDC1"/>
-            <w:rPr>
-              <w:rFonts w:eastAsiaTheme="minorEastAsia"/>
-              <w:noProof/>
-              <w:sz w:val="22"/>
-              <w:lang w:eastAsia="es-ES"/>
-            </w:rPr>
-          </w:pPr>
-          <w:hyperlink w:anchor="_Toc471899230" w:history="1">
-            <w:r>
-              <w:rPr>
-                <w:rStyle w:val="Hipervnculo"/>
-                <w:noProof/>
-              </w:rPr>
-              <w:t>3</w:t>
-            </w:r>
-            <w:r>
-              <w:rPr>
-                <w:rFonts w:eastAsiaTheme="minorEastAsia"/>
-                <w:noProof/>
-                <w:sz w:val="22"/>
-                <w:lang w:eastAsia="es-ES"/>
-              </w:rPr>
-              <w:tab/>
-            </w:r>
-            <w:r>
-              <w:rPr>
-                <w:rStyle w:val="Hipervnculo"/>
-                <w:noProof/>
-              </w:rPr>
-              <w:t>Arquitectura</w:t>
-            </w:r>
-            <w:r>
-              <w:rPr>
-                <w:noProof/>
-                <w:webHidden/>
-              </w:rPr>
-              <w:tab/>
-            </w:r>
-            <w:r>
-              <w:rPr>
-                <w:noProof/>
-                <w:webHidden/>
-              </w:rPr>
-              <w:fldChar w:fldCharType="begin"/>
-            </w:r>
-            <w:r>
-              <w:rPr>
-                <w:noProof/>
-                <w:webHidden/>
-              </w:rPr>
-              <w:instrText xml:space="preserve"> PAGEREF _Toc471899230 \h </w:instrText>
-            </w:r>
-            <w:r>
-              <w:rPr>
-                <w:noProof/>
-                <w:webHidden/>
-              </w:rPr>
-            </w:r>
-            <w:r>
-              <w:rPr>
-                <w:noProof/>
-                <w:webHidden/>
-              </w:rPr>
-              <w:fldChar w:fldCharType="separate"/>
-            </w:r>
-            <w:r>
-              <w:rPr>
-                <w:noProof/>
-                <w:webHidden/>
-              </w:rPr>
-              <w:t>7</w:t>
             </w:r>
             <w:r>
               <w:rPr>
@@ -2061,13 +1956,13 @@
               <w:lang w:eastAsia="es-ES"/>
             </w:rPr>
           </w:pPr>
-          <w:hyperlink w:anchor="_Toc471899231" w:history="1">
+          <w:hyperlink w:anchor="_Toc3756533" w:history="1">
             <w:r>
               <w:rPr>
                 <w:rStyle w:val="Hipervnculo"/>
                 <w:noProof/>
               </w:rPr>
-              <w:t>3.1</w:t>
+              <w:t>2.3</w:t>
             </w:r>
             <w:r>
               <w:rPr>
@@ -2083,7 +1978,7 @@
                 <w:rStyle w:val="Hipervnculo"/>
                 <w:noProof/>
               </w:rPr>
-              <w:t>Diagrama de componentes</w:t>
+              <w:t>Vista del filtro de búsqueda</w:t>
             </w:r>
             <w:r>
               <w:rPr>
@@ -2104,7 +1999,7 @@
                 <w:noProof/>
                 <w:webHidden/>
               </w:rPr>
-              <w:instrText xml:space="preserve"> PAGEREF _Toc471899231 \h </w:instrText>
+              <w:instrText xml:space="preserve"> PAGEREF _Toc3756533 \h </w:instrText>
             </w:r>
             <w:r>
               <w:rPr>
@@ -2149,13 +2044,13 @@
               <w:lang w:eastAsia="es-ES"/>
             </w:rPr>
           </w:pPr>
-          <w:hyperlink w:anchor="_Toc471899232" w:history="1">
+          <w:hyperlink w:anchor="_Toc3756534" w:history="1">
             <w:r>
               <w:rPr>
                 <w:rStyle w:val="Hipervnculo"/>
                 <w:noProof/>
               </w:rPr>
-              <w:t>3.2</w:t>
+              <w:t>2.4</w:t>
             </w:r>
             <w:r>
               <w:rPr>
@@ -2171,7 +2066,7 @@
                 <w:rStyle w:val="Hipervnculo"/>
                 <w:noProof/>
               </w:rPr>
-              <w:t>Diagrama de despliegue</w:t>
+              <w:t>Vista de las estadísticas</w:t>
             </w:r>
             <w:r>
               <w:rPr>
@@ -2192,7 +2087,7 @@
                 <w:noProof/>
                 <w:webHidden/>
               </w:rPr>
-              <w:instrText xml:space="preserve"> PAGEREF _Toc471899232 \h </w:instrText>
+              <w:instrText xml:space="preserve"> PAGEREF _Toc3756534 \h </w:instrText>
             </w:r>
             <w:r>
               <w:rPr>
@@ -2213,6 +2108,90 @@
                 <w:webHidden/>
               </w:rPr>
               <w:t>7</w:t>
+            </w:r>
+            <w:r>
+              <w:rPr>
+                <w:noProof/>
+                <w:webHidden/>
+              </w:rPr>
+              <w:fldChar w:fldCharType="end"/>
+            </w:r>
+          </w:hyperlink>
+        </w:p>
+        <w:p>
+          <w:pPr>
+            <w:pStyle w:val="TDC1"/>
+            <w:rPr>
+              <w:rFonts w:eastAsiaTheme="minorEastAsia"/>
+              <w:noProof/>
+              <w:sz w:val="22"/>
+              <w:lang w:eastAsia="es-ES"/>
+            </w:rPr>
+          </w:pPr>
+          <w:hyperlink w:anchor="_Toc3756535" w:history="1">
+            <w:r>
+              <w:rPr>
+                <w:rStyle w:val="Hipervnculo"/>
+                <w:noProof/>
+              </w:rPr>
+              <w:t>3</w:t>
+            </w:r>
+            <w:r>
+              <w:rPr>
+                <w:rFonts w:eastAsiaTheme="minorEastAsia"/>
+                <w:noProof/>
+                <w:sz w:val="22"/>
+                <w:lang w:eastAsia="es-ES"/>
+              </w:rPr>
+              <w:tab/>
+            </w:r>
+            <w:r>
+              <w:rPr>
+                <w:rStyle w:val="Hipervnculo"/>
+                <w:noProof/>
+              </w:rPr>
+              <w:t>Arquitectura</w:t>
+            </w:r>
+            <w:r>
+              <w:rPr>
+                <w:noProof/>
+                <w:webHidden/>
+              </w:rPr>
+              <w:tab/>
+            </w:r>
+            <w:r>
+              <w:rPr>
+                <w:noProof/>
+                <w:webHidden/>
+              </w:rPr>
+              <w:fldChar w:fldCharType="begin"/>
+            </w:r>
+            <w:r>
+              <w:rPr>
+                <w:noProof/>
+                <w:webHidden/>
+              </w:rPr>
+              <w:instrText xml:space="preserve"> PAGEREF _Toc3756535 \h </w:instrText>
+            </w:r>
+            <w:r>
+              <w:rPr>
+                <w:noProof/>
+                <w:webHidden/>
+              </w:rPr>
+            </w:r>
+            <w:r>
+              <w:rPr>
+                <w:noProof/>
+                <w:webHidden/>
+              </w:rPr>
+              <w:fldChar w:fldCharType="separate"/>
+            </w:r>
+            <w:r>
+              <w:rPr>
+                <w:noProof/>
+                <w:webHidden/>
+              </w:rPr>
+              <w:t>8</w:t>
             </w:r>
             <w:r>
               <w:rPr>
@@ -2237,13 +2216,13 @@
               <w:lang w:eastAsia="es-ES"/>
             </w:rPr>
           </w:pPr>
-          <w:hyperlink w:anchor="_Toc471899233" w:history="1">
+          <w:hyperlink w:anchor="_Toc3756536" w:history="1">
             <w:r>
               <w:rPr>
                 <w:rStyle w:val="Hipervnculo"/>
                 <w:noProof/>
               </w:rPr>
-              <w:t>3.3</w:t>
+              <w:t>3.1</w:t>
             </w:r>
             <w:r>
               <w:rPr>
@@ -2259,7 +2238,7 @@
                 <w:rStyle w:val="Hipervnculo"/>
                 <w:noProof/>
               </w:rPr>
-              <w:t>Diagrama de secuencia de alto nivel</w:t>
+              <w:t>Diagrama de componentes</w:t>
             </w:r>
             <w:r>
               <w:rPr>
@@ -2280,7 +2259,7 @@
                 <w:noProof/>
                 <w:webHidden/>
               </w:rPr>
-              <w:instrText xml:space="preserve"> PAGEREF _Toc471899233 \h </w:instrText>
+              <w:instrText xml:space="preserve"> PAGEREF _Toc3756536 \h </w:instrText>
             </w:r>
             <w:r>
               <w:rPr>
@@ -2300,7 +2279,7 @@
                 <w:noProof/>
                 <w:webHidden/>
               </w:rPr>
-              <w:t>7</w:t>
+              <w:t>8</w:t>
             </w:r>
             <w:r>
               <w:rPr>
@@ -2325,13 +2304,13 @@
               <w:lang w:eastAsia="es-ES"/>
             </w:rPr>
           </w:pPr>
-          <w:hyperlink w:anchor="_Toc471899234" w:history="1">
+          <w:hyperlink w:anchor="_Toc3756537" w:history="1">
             <w:r>
               <w:rPr>
                 <w:rStyle w:val="Hipervnculo"/>
                 <w:noProof/>
               </w:rPr>
-              <w:t>3.4</w:t>
+              <w:t>3.2</w:t>
             </w:r>
             <w:r>
               <w:rPr>
@@ -2347,7 +2326,7 @@
                 <w:rStyle w:val="Hipervnculo"/>
                 <w:noProof/>
               </w:rPr>
-              <w:t>Diagrama de clases</w:t>
+              <w:t>Diagrama de despliegue</w:t>
             </w:r>
             <w:r>
               <w:rPr>
@@ -2368,7 +2347,7 @@
                 <w:noProof/>
                 <w:webHidden/>
               </w:rPr>
-              <w:instrText xml:space="preserve"> PAGEREF _Toc471899234 \h </w:instrText>
+              <w:instrText xml:space="preserve"> PAGEREF _Toc3756537 \h </w:instrText>
             </w:r>
             <w:r>
               <w:rPr>
@@ -2388,7 +2367,7 @@
                 <w:noProof/>
                 <w:webHidden/>
               </w:rPr>
-              <w:t>7</w:t>
+              <w:t>8</w:t>
             </w:r>
             <w:r>
               <w:rPr>
@@ -2413,13 +2392,13 @@
               <w:lang w:eastAsia="es-ES"/>
             </w:rPr>
           </w:pPr>
-          <w:hyperlink w:anchor="_Toc471899235" w:history="1">
+          <w:hyperlink w:anchor="_Toc3756538" w:history="1">
             <w:r>
               <w:rPr>
                 <w:rStyle w:val="Hipervnculo"/>
                 <w:noProof/>
               </w:rPr>
-              <w:t>3.5</w:t>
+              <w:t>3.3</w:t>
             </w:r>
             <w:r>
               <w:rPr>
@@ -2435,7 +2414,7 @@
                 <w:rStyle w:val="Hipervnculo"/>
                 <w:noProof/>
               </w:rPr>
-              <w:t>Diagramas de secuencia</w:t>
+              <w:t>Diagrama de secuencia de alto nivel</w:t>
             </w:r>
             <w:r>
               <w:rPr>
@@ -2456,7 +2435,7 @@
                 <w:noProof/>
                 <w:webHidden/>
               </w:rPr>
-              <w:instrText xml:space="preserve"> PAGEREF _Toc471899235 \h </w:instrText>
+              <w:instrText xml:space="preserve"> PAGEREF _Toc3756538 \h </w:instrText>
             </w:r>
             <w:r>
               <w:rPr>
@@ -2476,259 +2455,7 @@
                 <w:noProof/>
                 <w:webHidden/>
               </w:rPr>
-              <w:t>7</w:t>
-            </w:r>
-            <w:r>
-              <w:rPr>
-                <w:noProof/>
-                <w:webHidden/>
-              </w:rPr>
-              <w:fldChar w:fldCharType="end"/>
-            </w:r>
-          </w:hyperlink>
-        </w:p>
-        <w:p>
-          <w:pPr>
-            <w:pStyle w:val="TDC1"/>
-            <w:rPr>
-              <w:rFonts w:eastAsiaTheme="minorEastAsia"/>
-              <w:noProof/>
-              <w:sz w:val="22"/>
-              <w:lang w:eastAsia="es-ES"/>
-            </w:rPr>
-          </w:pPr>
-          <w:hyperlink w:anchor="_Toc471899236" w:history="1">
-            <w:r>
-              <w:rPr>
-                <w:rStyle w:val="Hipervnculo"/>
-                <w:noProof/>
-              </w:rPr>
-              <w:t>4</w:t>
-            </w:r>
-            <w:r>
-              <w:rPr>
-                <w:rFonts w:eastAsiaTheme="minorEastAsia"/>
-                <w:noProof/>
-                <w:sz w:val="22"/>
-                <w:lang w:eastAsia="es-ES"/>
-              </w:rPr>
-              <w:tab/>
-            </w:r>
-            <w:r>
-              <w:rPr>
-                <w:rStyle w:val="Hipervnculo"/>
-                <w:noProof/>
-              </w:rPr>
-              <w:t>Implementación</w:t>
-            </w:r>
-            <w:r>
-              <w:rPr>
-                <w:noProof/>
-                <w:webHidden/>
-              </w:rPr>
-              <w:tab/>
-            </w:r>
-            <w:r>
-              <w:rPr>
-                <w:noProof/>
-                <w:webHidden/>
-              </w:rPr>
-              <w:fldChar w:fldCharType="begin"/>
-            </w:r>
-            <w:r>
-              <w:rPr>
-                <w:noProof/>
-                <w:webHidden/>
-              </w:rPr>
-              <w:instrText xml:space="preserve"> PAGEREF _Toc471899236 \h </w:instrText>
-            </w:r>
-            <w:r>
-              <w:rPr>
-                <w:noProof/>
-                <w:webHidden/>
-              </w:rPr>
-            </w:r>
-            <w:r>
-              <w:rPr>
-                <w:noProof/>
-                <w:webHidden/>
-              </w:rPr>
-              <w:fldChar w:fldCharType="separate"/>
-            </w:r>
-            <w:r>
-              <w:rPr>
-                <w:noProof/>
-                <w:webHidden/>
-              </w:rPr>
               <w:t>8</w:t>
-            </w:r>
-            <w:r>
-              <w:rPr>
-                <w:noProof/>
-                <w:webHidden/>
-              </w:rPr>
-              <w:fldChar w:fldCharType="end"/>
-            </w:r>
-          </w:hyperlink>
-        </w:p>
-        <w:p>
-          <w:pPr>
-            <w:pStyle w:val="TDC1"/>
-            <w:rPr>
-              <w:rFonts w:eastAsiaTheme="minorEastAsia"/>
-              <w:noProof/>
-              <w:sz w:val="22"/>
-              <w:lang w:eastAsia="es-ES"/>
-            </w:rPr>
-          </w:pPr>
-          <w:hyperlink w:anchor="_Toc471899237" w:history="1">
-            <w:r>
-              <w:rPr>
-                <w:rStyle w:val="Hipervnculo"/>
-                <w:noProof/>
-              </w:rPr>
-              <w:t>5</w:t>
-            </w:r>
-            <w:r>
-              <w:rPr>
-                <w:rFonts w:eastAsiaTheme="minorEastAsia"/>
-                <w:noProof/>
-                <w:sz w:val="22"/>
-                <w:lang w:eastAsia="es-ES"/>
-              </w:rPr>
-              <w:tab/>
-            </w:r>
-            <w:r>
-              <w:rPr>
-                <w:rStyle w:val="Hipervnculo"/>
-                <w:noProof/>
-              </w:rPr>
-              <w:t>Pruebas</w:t>
-            </w:r>
-            <w:r>
-              <w:rPr>
-                <w:noProof/>
-                <w:webHidden/>
-              </w:rPr>
-              <w:tab/>
-            </w:r>
-            <w:r>
-              <w:rPr>
-                <w:noProof/>
-                <w:webHidden/>
-              </w:rPr>
-              <w:fldChar w:fldCharType="begin"/>
-            </w:r>
-            <w:r>
-              <w:rPr>
-                <w:noProof/>
-                <w:webHidden/>
-              </w:rPr>
-              <w:instrText xml:space="preserve"> PAGEREF _Toc471899237 \h </w:instrText>
-            </w:r>
-            <w:r>
-              <w:rPr>
-                <w:noProof/>
-                <w:webHidden/>
-              </w:rPr>
-            </w:r>
-            <w:r>
-              <w:rPr>
-                <w:noProof/>
-                <w:webHidden/>
-              </w:rPr>
-              <w:fldChar w:fldCharType="separate"/>
-            </w:r>
-            <w:r>
-              <w:rPr>
-                <w:noProof/>
-                <w:webHidden/>
-              </w:rPr>
-              <w:t>9</w:t>
-            </w:r>
-            <w:r>
-              <w:rPr>
-                <w:noProof/>
-                <w:webHidden/>
-              </w:rPr>
-              <w:fldChar w:fldCharType="end"/>
-            </w:r>
-          </w:hyperlink>
-        </w:p>
-        <w:p>
-          <w:pPr>
-            <w:pStyle w:val="TDC1"/>
-            <w:rPr>
-              <w:rFonts w:eastAsiaTheme="minorEastAsia"/>
-              <w:noProof/>
-              <w:sz w:val="22"/>
-              <w:lang w:eastAsia="es-ES"/>
-            </w:rPr>
-          </w:pPr>
-          <w:hyperlink w:anchor="_Toc471899238" w:history="1">
-            <w:r>
-              <w:rPr>
-                <w:rStyle w:val="Hipervnculo"/>
-                <w:noProof/>
-              </w:rPr>
-              <w:t>6</w:t>
-            </w:r>
-            <w:r>
-              <w:rPr>
-                <w:rFonts w:eastAsiaTheme="minorEastAsia"/>
-                <w:noProof/>
-                <w:sz w:val="22"/>
-                <w:lang w:eastAsia="es-ES"/>
-              </w:rPr>
-              <w:tab/>
-            </w:r>
-            <w:r>
-              <w:rPr>
-                <w:rStyle w:val="Hipervnculo"/>
-                <w:noProof/>
-              </w:rPr>
-              <w:t>Manual de usuario</w:t>
-            </w:r>
-            <w:r>
-              <w:rPr>
-                <w:noProof/>
-                <w:webHidden/>
-              </w:rPr>
-              <w:tab/>
-            </w:r>
-            <w:r>
-              <w:rPr>
-                <w:noProof/>
-                <w:webHidden/>
-              </w:rPr>
-              <w:fldChar w:fldCharType="begin"/>
-            </w:r>
-            <w:r>
-              <w:rPr>
-                <w:noProof/>
-                <w:webHidden/>
-              </w:rPr>
-              <w:instrText xml:space="preserve"> PAGEREF _Toc471899238 \h </w:instrText>
-            </w:r>
-            <w:r>
-              <w:rPr>
-                <w:noProof/>
-                <w:webHidden/>
-              </w:rPr>
-            </w:r>
-            <w:r>
-              <w:rPr>
-                <w:noProof/>
-                <w:webHidden/>
-              </w:rPr>
-              <w:fldChar w:fldCharType="separate"/>
-            </w:r>
-            <w:r>
-              <w:rPr>
-                <w:noProof/>
-                <w:webHidden/>
-              </w:rPr>
-              <w:t>10</w:t>
             </w:r>
             <w:r>
               <w:rPr>
@@ -2753,13 +2480,13 @@
               <w:lang w:eastAsia="es-ES"/>
             </w:rPr>
           </w:pPr>
-          <w:hyperlink w:anchor="_Toc471899239" w:history="1">
+          <w:hyperlink w:anchor="_Toc3756539" w:history="1">
             <w:r>
               <w:rPr>
                 <w:rStyle w:val="Hipervnculo"/>
                 <w:noProof/>
               </w:rPr>
-              <w:t>6.1</w:t>
+              <w:t>3.4</w:t>
             </w:r>
             <w:r>
               <w:rPr>
@@ -2775,7 +2502,7 @@
                 <w:rStyle w:val="Hipervnculo"/>
                 <w:noProof/>
               </w:rPr>
-              <w:t>Mashup</w:t>
+              <w:t>Diagrama de clases</w:t>
             </w:r>
             <w:r>
               <w:rPr>
@@ -2796,7 +2523,7 @@
                 <w:noProof/>
                 <w:webHidden/>
               </w:rPr>
-              <w:instrText xml:space="preserve"> PAGEREF _Toc471899239 \h </w:instrText>
+              <w:instrText xml:space="preserve"> PAGEREF _Toc3756539 \h </w:instrText>
             </w:r>
             <w:r>
               <w:rPr>
@@ -2816,7 +2543,7 @@
                 <w:noProof/>
                 <w:webHidden/>
               </w:rPr>
-              <w:t>10</w:t>
+              <w:t>9</w:t>
             </w:r>
             <w:r>
               <w:rPr>
@@ -2841,13 +2568,13 @@
               <w:lang w:eastAsia="es-ES"/>
             </w:rPr>
           </w:pPr>
-          <w:hyperlink w:anchor="_Toc471899240" w:history="1">
+          <w:hyperlink w:anchor="_Toc3756540" w:history="1">
             <w:r>
               <w:rPr>
                 <w:rStyle w:val="Hipervnculo"/>
                 <w:noProof/>
               </w:rPr>
-              <w:t>6.2</w:t>
+              <w:t>3.5</w:t>
             </w:r>
             <w:r>
               <w:rPr>
@@ -2863,7 +2590,7 @@
                 <w:rStyle w:val="Hipervnculo"/>
                 <w:noProof/>
               </w:rPr>
-              <w:t>API REST</w:t>
+              <w:t>Diagramas de secuencia</w:t>
             </w:r>
             <w:r>
               <w:rPr>
@@ -2884,7 +2611,7 @@
                 <w:noProof/>
                 <w:webHidden/>
               </w:rPr>
-              <w:instrText xml:space="preserve"> PAGEREF _Toc471899240 \h </w:instrText>
+              <w:instrText xml:space="preserve"> PAGEREF _Toc3756540 \h </w:instrText>
             </w:r>
             <w:r>
               <w:rPr>
@@ -2925,12 +2652,440 @@
               <w:lang w:eastAsia="es-ES"/>
             </w:rPr>
           </w:pPr>
-          <w:hyperlink w:anchor="_Toc471899241" w:history="1">
+          <w:hyperlink w:anchor="_Toc3756541" w:history="1">
             <w:r>
               <w:rPr>
                 <w:rStyle w:val="Hipervnculo"/>
                 <w:noProof/>
               </w:rPr>
+              <w:t>4</w:t>
+            </w:r>
+            <w:r>
+              <w:rPr>
+                <w:rFonts w:eastAsiaTheme="minorEastAsia"/>
+                <w:noProof/>
+                <w:sz w:val="22"/>
+                <w:lang w:eastAsia="es-ES"/>
+              </w:rPr>
+              <w:tab/>
+            </w:r>
+            <w:r>
+              <w:rPr>
+                <w:rStyle w:val="Hipervnculo"/>
+                <w:noProof/>
+              </w:rPr>
+              <w:t>Implementación</w:t>
+            </w:r>
+            <w:r>
+              <w:rPr>
+                <w:noProof/>
+                <w:webHidden/>
+              </w:rPr>
+              <w:tab/>
+            </w:r>
+            <w:r>
+              <w:rPr>
+                <w:noProof/>
+                <w:webHidden/>
+              </w:rPr>
+              <w:fldChar w:fldCharType="begin"/>
+            </w:r>
+            <w:r>
+              <w:rPr>
+                <w:noProof/>
+                <w:webHidden/>
+              </w:rPr>
+              <w:instrText xml:space="preserve"> PAGEREF _Toc3756541 \h </w:instrText>
+            </w:r>
+            <w:r>
+              <w:rPr>
+                <w:noProof/>
+                <w:webHidden/>
+              </w:rPr>
+            </w:r>
+            <w:r>
+              <w:rPr>
+                <w:noProof/>
+                <w:webHidden/>
+              </w:rPr>
+              <w:fldChar w:fldCharType="separate"/>
+            </w:r>
+            <w:r>
+              <w:rPr>
+                <w:noProof/>
+                <w:webHidden/>
+              </w:rPr>
+              <w:t>11</w:t>
+            </w:r>
+            <w:r>
+              <w:rPr>
+                <w:noProof/>
+                <w:webHidden/>
+              </w:rPr>
+              <w:fldChar w:fldCharType="end"/>
+            </w:r>
+          </w:hyperlink>
+        </w:p>
+        <w:p>
+          <w:pPr>
+            <w:pStyle w:val="TDC1"/>
+            <w:rPr>
+              <w:rFonts w:eastAsiaTheme="minorEastAsia"/>
+              <w:noProof/>
+              <w:sz w:val="22"/>
+              <w:lang w:eastAsia="es-ES"/>
+            </w:rPr>
+          </w:pPr>
+          <w:hyperlink w:anchor="_Toc3756542" w:history="1">
+            <w:r>
+              <w:rPr>
+                <w:rStyle w:val="Hipervnculo"/>
+                <w:noProof/>
+              </w:rPr>
+              <w:t>5</w:t>
+            </w:r>
+            <w:r>
+              <w:rPr>
+                <w:rFonts w:eastAsiaTheme="minorEastAsia"/>
+                <w:noProof/>
+                <w:sz w:val="22"/>
+                <w:lang w:eastAsia="es-ES"/>
+              </w:rPr>
+              <w:tab/>
+            </w:r>
+            <w:r>
+              <w:rPr>
+                <w:rStyle w:val="Hipervnculo"/>
+                <w:noProof/>
+              </w:rPr>
+              <w:t>Pruebas</w:t>
+            </w:r>
+            <w:r>
+              <w:rPr>
+                <w:noProof/>
+                <w:webHidden/>
+              </w:rPr>
+              <w:tab/>
+            </w:r>
+            <w:r>
+              <w:rPr>
+                <w:noProof/>
+                <w:webHidden/>
+              </w:rPr>
+              <w:fldChar w:fldCharType="begin"/>
+            </w:r>
+            <w:r>
+              <w:rPr>
+                <w:noProof/>
+                <w:webHidden/>
+              </w:rPr>
+              <w:instrText xml:space="preserve"> PAGEREF _Toc3756542 \h </w:instrText>
+            </w:r>
+            <w:r>
+              <w:rPr>
+                <w:noProof/>
+                <w:webHidden/>
+              </w:rPr>
+            </w:r>
+            <w:r>
+              <w:rPr>
+                <w:noProof/>
+                <w:webHidden/>
+              </w:rPr>
+              <w:fldChar w:fldCharType="separate"/>
+            </w:r>
+            <w:r>
+              <w:rPr>
+                <w:noProof/>
+                <w:webHidden/>
+              </w:rPr>
+              <w:t>12</w:t>
+            </w:r>
+            <w:r>
+              <w:rPr>
+                <w:noProof/>
+                <w:webHidden/>
+              </w:rPr>
+              <w:fldChar w:fldCharType="end"/>
+            </w:r>
+          </w:hyperlink>
+        </w:p>
+        <w:p>
+          <w:pPr>
+            <w:pStyle w:val="TDC1"/>
+            <w:rPr>
+              <w:rFonts w:eastAsiaTheme="minorEastAsia"/>
+              <w:noProof/>
+              <w:sz w:val="22"/>
+              <w:lang w:eastAsia="es-ES"/>
+            </w:rPr>
+          </w:pPr>
+          <w:hyperlink w:anchor="_Toc3756543" w:history="1">
+            <w:r>
+              <w:rPr>
+                <w:rStyle w:val="Hipervnculo"/>
+                <w:noProof/>
+              </w:rPr>
+              <w:t>6</w:t>
+            </w:r>
+            <w:r>
+              <w:rPr>
+                <w:rFonts w:eastAsiaTheme="minorEastAsia"/>
+                <w:noProof/>
+                <w:sz w:val="22"/>
+                <w:lang w:eastAsia="es-ES"/>
+              </w:rPr>
+              <w:tab/>
+            </w:r>
+            <w:r>
+              <w:rPr>
+                <w:rStyle w:val="Hipervnculo"/>
+                <w:noProof/>
+              </w:rPr>
+              <w:t>Manual de usuario</w:t>
+            </w:r>
+            <w:r>
+              <w:rPr>
+                <w:noProof/>
+                <w:webHidden/>
+              </w:rPr>
+              <w:tab/>
+            </w:r>
+            <w:r>
+              <w:rPr>
+                <w:noProof/>
+                <w:webHidden/>
+              </w:rPr>
+              <w:fldChar w:fldCharType="begin"/>
+            </w:r>
+            <w:r>
+              <w:rPr>
+                <w:noProof/>
+                <w:webHidden/>
+              </w:rPr>
+              <w:instrText xml:space="preserve"> PAGEREF _Toc3756543 \h </w:instrText>
+            </w:r>
+            <w:r>
+              <w:rPr>
+                <w:noProof/>
+                <w:webHidden/>
+              </w:rPr>
+            </w:r>
+            <w:r>
+              <w:rPr>
+                <w:noProof/>
+                <w:webHidden/>
+              </w:rPr>
+              <w:fldChar w:fldCharType="separate"/>
+            </w:r>
+            <w:r>
+              <w:rPr>
+                <w:noProof/>
+                <w:webHidden/>
+              </w:rPr>
+              <w:t>13</w:t>
+            </w:r>
+            <w:r>
+              <w:rPr>
+                <w:noProof/>
+                <w:webHidden/>
+              </w:rPr>
+              <w:fldChar w:fldCharType="end"/>
+            </w:r>
+          </w:hyperlink>
+        </w:p>
+        <w:p>
+          <w:pPr>
+            <w:pStyle w:val="TDC2"/>
+            <w:tabs>
+              <w:tab w:val="left" w:pos="880"/>
+              <w:tab w:val="right" w:leader="dot" w:pos="8494"/>
+            </w:tabs>
+            <w:rPr>
+              <w:rFonts w:eastAsiaTheme="minorEastAsia"/>
+              <w:noProof/>
+              <w:sz w:val="22"/>
+              <w:lang w:eastAsia="es-ES"/>
+            </w:rPr>
+          </w:pPr>
+          <w:hyperlink w:anchor="_Toc3756544" w:history="1">
+            <w:r>
+              <w:rPr>
+                <w:rStyle w:val="Hipervnculo"/>
+                <w:noProof/>
+              </w:rPr>
+              <w:t>6.1</w:t>
+            </w:r>
+            <w:r>
+              <w:rPr>
+                <w:rFonts w:eastAsiaTheme="minorEastAsia"/>
+                <w:noProof/>
+                <w:sz w:val="22"/>
+                <w:lang w:eastAsia="es-ES"/>
+              </w:rPr>
+              <w:tab/>
+            </w:r>
+            <w:r>
+              <w:rPr>
+                <w:rStyle w:val="Hipervnculo"/>
+                <w:noProof/>
+              </w:rPr>
+              <w:t>Mashup</w:t>
+            </w:r>
+            <w:r>
+              <w:rPr>
+                <w:noProof/>
+                <w:webHidden/>
+              </w:rPr>
+              <w:tab/>
+            </w:r>
+            <w:r>
+              <w:rPr>
+                <w:noProof/>
+                <w:webHidden/>
+              </w:rPr>
+              <w:fldChar w:fldCharType="begin"/>
+            </w:r>
+            <w:r>
+              <w:rPr>
+                <w:noProof/>
+                <w:webHidden/>
+              </w:rPr>
+              <w:instrText xml:space="preserve"> PAGEREF _Toc3756544 \h </w:instrText>
+            </w:r>
+            <w:r>
+              <w:rPr>
+                <w:noProof/>
+                <w:webHidden/>
+              </w:rPr>
+            </w:r>
+            <w:r>
+              <w:rPr>
+                <w:noProof/>
+                <w:webHidden/>
+              </w:rPr>
+              <w:fldChar w:fldCharType="separate"/>
+            </w:r>
+            <w:r>
+              <w:rPr>
+                <w:noProof/>
+                <w:webHidden/>
+              </w:rPr>
+              <w:t>13</w:t>
+            </w:r>
+            <w:r>
+              <w:rPr>
+                <w:noProof/>
+                <w:webHidden/>
+              </w:rPr>
+              <w:fldChar w:fldCharType="end"/>
+            </w:r>
+          </w:hyperlink>
+        </w:p>
+        <w:p>
+          <w:pPr>
+            <w:pStyle w:val="TDC2"/>
+            <w:tabs>
+              <w:tab w:val="left" w:pos="880"/>
+              <w:tab w:val="right" w:leader="dot" w:pos="8494"/>
+            </w:tabs>
+            <w:rPr>
+              <w:rFonts w:eastAsiaTheme="minorEastAsia"/>
+              <w:noProof/>
+              <w:sz w:val="22"/>
+              <w:lang w:eastAsia="es-ES"/>
+            </w:rPr>
+          </w:pPr>
+          <w:hyperlink w:anchor="_Toc3756545" w:history="1">
+            <w:r>
+              <w:rPr>
+                <w:rStyle w:val="Hipervnculo"/>
+                <w:noProof/>
+              </w:rPr>
+              <w:t>6.2</w:t>
+            </w:r>
+            <w:r>
+              <w:rPr>
+                <w:rFonts w:eastAsiaTheme="minorEastAsia"/>
+                <w:noProof/>
+                <w:sz w:val="22"/>
+                <w:lang w:eastAsia="es-ES"/>
+              </w:rPr>
+              <w:tab/>
+            </w:r>
+            <w:r>
+              <w:rPr>
+                <w:rStyle w:val="Hipervnculo"/>
+                <w:noProof/>
+              </w:rPr>
+              <w:t>API REST</w:t>
+            </w:r>
+            <w:r>
+              <w:rPr>
+                <w:noProof/>
+                <w:webHidden/>
+              </w:rPr>
+              <w:tab/>
+            </w:r>
+            <w:r>
+              <w:rPr>
+                <w:noProof/>
+                <w:webHidden/>
+              </w:rPr>
+              <w:fldChar w:fldCharType="begin"/>
+            </w:r>
+            <w:r>
+              <w:rPr>
+                <w:noProof/>
+                <w:webHidden/>
+              </w:rPr>
+              <w:instrText xml:space="preserve"> PAGEREF _Toc3756545 \h </w:instrText>
+            </w:r>
+            <w:r>
+              <w:rPr>
+                <w:noProof/>
+                <w:webHidden/>
+              </w:rPr>
+            </w:r>
+            <w:r>
+              <w:rPr>
+                <w:noProof/>
+                <w:webHidden/>
+              </w:rPr>
+              <w:fldChar w:fldCharType="separate"/>
+            </w:r>
+            <w:r>
+              <w:rPr>
+                <w:noProof/>
+                <w:webHidden/>
+              </w:rPr>
+              <w:t>13</w:t>
+            </w:r>
+            <w:r>
+              <w:rPr>
+                <w:noProof/>
+                <w:webHidden/>
+              </w:rPr>
+              <w:fldChar w:fldCharType="end"/>
+            </w:r>
+          </w:hyperlink>
+        </w:p>
+        <w:p>
+          <w:pPr>
+            <w:pStyle w:val="TDC1"/>
+            <w:rPr>
+              <w:rFonts w:eastAsiaTheme="minorEastAsia"/>
+              <w:noProof/>
+              <w:sz w:val="22"/>
+              <w:lang w:eastAsia="es-ES"/>
+            </w:rPr>
+          </w:pPr>
+          <w:hyperlink w:anchor="_Toc3756546" w:history="1">
+            <w:r>
+              <w:rPr>
+                <w:rStyle w:val="Hipervnculo"/>
+                <w:noProof/>
+              </w:rPr>
               <w:t>Referencias</w:t>
             </w:r>
             <w:r>
@@ -2952,7 +3107,7 @@
                 <w:noProof/>
                 <w:webHidden/>
               </w:rPr>
-              <w:instrText xml:space="preserve"> PAGEREF _Toc471899241 \h </w:instrText>
+              <w:instrText xml:space="preserve"> PAGEREF _Toc3756546 \h </w:instrText>
             </w:r>
             <w:r>
               <w:rPr>
@@ -2972,7 +3127,7 @@
                 <w:noProof/>
                 <w:webHidden/>
               </w:rPr>
-              <w:t>11</w:t>
+              <w:t>14</w:t>
             </w:r>
             <w:r>
               <w:rPr>
@@ -3098,19 +3253,102 @@
       <w:pPr>
         <w:pStyle w:val="Ttulo1"/>
       </w:pPr>
-      <w:bookmarkStart w:id="0" w:name="_Toc471899224"/>
-      <w:r>
-        <w:lastRenderedPageBreak/>
+      <w:bookmarkStart w:id="0" w:name="_Toc3756527"/>
+      <w:r>
         <w:t>Introducción</w:t>
       </w:r>
       <w:bookmarkEnd w:id="0"/>
     </w:p>
+    <w:p/>
+    <w:p>
+      <w:r>
+        <w:t xml:space="preserve">Uno de los principales problemas que ha surgido con el auge de las redes sociales es que no todos los comercios y empresas han sido capaces de adaptarse, y les es difícil llegar a todo su potencial público. Por ello, este proyecto va enfocado a facilitar la </w:t>
+      </w:r>
+      <w:r>
+        <w:t>publicidad</w:t>
+      </w:r>
+      <w:r>
+        <w:t xml:space="preserve"> </w:t>
+      </w:r>
+      <w:r>
+        <w:t xml:space="preserve">en el ámbito </w:t>
+      </w:r>
+      <w:r>
+        <w:t xml:space="preserve">digital. </w:t>
+      </w:r>
+    </w:p>
+    <w:p>
+      <w:r>
+        <w:t xml:space="preserve">Esta aplicación reúne </w:t>
+      </w:r>
+      <w:r>
+        <w:t>cuatro</w:t>
+      </w:r>
+      <w:r>
+        <w:t xml:space="preserve"> </w:t>
+      </w:r>
+      <w:r>
+        <w:t>aplicaciones de RR.SS.</w:t>
+      </w:r>
+      <w:r>
+        <w:t xml:space="preserve"> que pueden usarse para publicitarse. La idea es poder publicar en todas las redes</w:t>
+      </w:r>
+      <w:r>
+        <w:t xml:space="preserve"> sociales</w:t>
+      </w:r>
+      <w:r>
+        <w:t xml:space="preserve"> de una sola vez y obtener las estadísticas del alcance de estas publicaciones y la reacción que ha causado en los receptores</w:t>
+      </w:r>
+      <w:r>
+        <w:t>, para así poder perfilar el tipo de publicaciones que se harán en el futuro.</w:t>
+      </w:r>
+    </w:p>
+    <w:p/>
+    <w:p>
+      <w:pPr>
+        <w:pStyle w:val="Ttulo2"/>
+      </w:pPr>
+      <w:bookmarkStart w:id="1" w:name="_Toc3756528"/>
+      <w:r>
+        <w:t>Aplicaciones integradas</w:t>
+      </w:r>
+      <w:bookmarkEnd w:id="1"/>
+    </w:p>
+    <w:p/>
     <w:p>
       <w:pPr>
         <w:jc w:val="both"/>
       </w:pPr>
       <w:r>
-        <w:t>Presentar y motivar el problema que se va a resolver con la aplicación. ¿Por qué es un problema importante?</w:t>
+        <w:t xml:space="preserve">Las </w:t>
+      </w:r>
+      <w:r>
+        <w:t>cuatro</w:t>
+      </w:r>
+      <w:r>
+        <w:t xml:space="preserve"> aplicaciones que conforman el </w:t>
+      </w:r>
+      <w:proofErr w:type="spellStart"/>
+      <w:r>
+        <w:t>mash</w:t>
+      </w:r>
+      <w:proofErr w:type="spellEnd"/>
+      <w:r>
+        <w:t>-up ofrecen servicios de redes sociales en las que se puede publicar de forma inmediata en forma de texto</w:t>
+      </w:r>
+      <w:r>
+        <w:t xml:space="preserve"> (excepto Pinterest)</w:t>
+      </w:r>
+      <w:r>
+        <w:t xml:space="preserve">, imágenes o vídeos y puede usarse en ordenadores, móviles y </w:t>
+      </w:r>
+      <w:proofErr w:type="spellStart"/>
+      <w:r>
+        <w:t>tablets</w:t>
+      </w:r>
+      <w:proofErr w:type="spellEnd"/>
+      <w:r>
+        <w:t>.</w:t>
       </w:r>
     </w:p>
     <w:p>
@@ -3118,183 +3356,80 @@
         <w:jc w:val="both"/>
       </w:pPr>
       <w:r>
-        <w:t xml:space="preserve">Describir el </w:t>
+        <w:t>Facebook permite mostrar muchos detalles de tu vida personal, desde a qué colegio y universidad fuiste hasta con quién estás casado o dónde vives y trabajas. Tienes la posibilidad de seguir a páginas de noticias y ofrece un servicio de mensajería instantánea integrado llamado Messenger.</w:t>
+      </w:r>
+    </w:p>
+    <w:p>
+      <w:pPr>
+        <w:jc w:val="both"/>
+      </w:pPr>
+      <w:r>
+        <w:t xml:space="preserve">Twitter, en cambio, no está tan orientado a mensajería instantánea – que también la tiene – sino a publicar los llamados </w:t>
+      </w:r>
+      <w:r>
+        <w:rPr>
+          <w:i/>
+        </w:rPr>
+        <w:t xml:space="preserve">tweets </w:t>
+      </w:r>
+      <w:r>
+        <w:t xml:space="preserve">y obtener </w:t>
       </w:r>
       <w:proofErr w:type="spellStart"/>
       <w:r>
-        <w:t>mashup</w:t>
+        <w:t>feedback</w:t>
       </w:r>
       <w:proofErr w:type="spellEnd"/>
       <w:r>
-        <w:t xml:space="preserve"> desarrollado y como éste le da solución al problema mencionando anteriormente. ¿Por qué es un buen </w:t>
+        <w:t xml:space="preserve"> en forma de comentarios de los demás usuarios que siguen a tu cuenta.</w:t>
+      </w:r>
+      <w:r>
+        <w:t xml:space="preserve"> Técnicamente, se define como un servicio de microblogging en el que se hacen publicaciones</w:t>
+      </w:r>
+      <w:r>
+        <w:t xml:space="preserve"> breves en formato de texto.</w:t>
+      </w:r>
+    </w:p>
+    <w:p>
+      <w:pPr>
+        <w:jc w:val="both"/>
+      </w:pPr>
+      <w:r>
+        <w:t>Reddit está denominado como un sitio web de marcadores sociales</w:t>
+      </w:r>
+      <w:r>
+        <w:t xml:space="preserve"> que se centra mayoritariamente en la publicación de noticias. </w:t>
+      </w:r>
+      <w:r>
+        <w:t>Estas noticias se llaman áreas de discusión dónde los usuarios también publican sus opiniones y obtienen respuestas de los demás en forma de comentarios o votos. Además, existen “</w:t>
       </w:r>
       <w:proofErr w:type="spellStart"/>
       <w:r>
-        <w:t>mashup</w:t>
+        <w:t>subreddits</w:t>
       </w:r>
       <w:proofErr w:type="spellEnd"/>
       <w:r>
-        <w:t>?</w:t>
-      </w:r>
-    </w:p>
-    <w:p>
-      <w:r>
-        <w:t xml:space="preserve">Uno de los principales problemas que ha surgido con el auge de las redes sociales es que no todos los comercios y empresas han sido capaces de adaptarse, y les es difícil llegar a todo su potencial público. Por ello, este proyecto va enfocado a facilitar la </w:t>
-      </w:r>
-      <w:r>
-        <w:t>publicidad</w:t>
-      </w:r>
-      <w:r>
-        <w:t xml:space="preserve"> </w:t>
-      </w:r>
-      <w:r>
-        <w:t xml:space="preserve">en el ámbito </w:t>
-      </w:r>
-      <w:r>
-        <w:t xml:space="preserve">digital. </w:t>
-      </w:r>
-    </w:p>
-    <w:p>
-      <w:r>
-        <w:t xml:space="preserve">Esta aplicación reúne tres </w:t>
-      </w:r>
-      <w:r>
-        <w:t>aplicaciones de RR.SS.</w:t>
-      </w:r>
-      <w:r>
-        <w:t xml:space="preserve"> que pueden usarse para publicitarse. La idea es poder publicar en todas las redes</w:t>
-      </w:r>
-      <w:r>
-        <w:t xml:space="preserve"> sociales</w:t>
-      </w:r>
-      <w:r>
-        <w:t xml:space="preserve"> de una sola vez y obtener las estadísticas del alcance de estas publicaciones y la reacción que ha causado en los receptores</w:t>
-      </w:r>
-      <w:r>
-        <w:t>, para así poder perfilar el tipo de publicaciones que se harán en el futuro.</w:t>
-      </w:r>
-    </w:p>
-    <w:p>
-      <w:pPr>
-        <w:pStyle w:val="Ttulo2"/>
-      </w:pPr>
-      <w:bookmarkStart w:id="1" w:name="_Toc471899225"/>
-      <w:r>
-        <w:t>Aplicaciones integradas</w:t>
-      </w:r>
-      <w:bookmarkEnd w:id="1"/>
+        <w:t>” que son secciones que se centran en un tema en concreto.</w:t>
+      </w:r>
     </w:p>
     <w:p>
       <w:pPr>
         <w:jc w:val="both"/>
       </w:pPr>
-    </w:p>
-    <w:p>
-      <w:pPr>
-        <w:jc w:val="both"/>
-      </w:pPr>
-      <w:r>
-        <w:t>Describir cada una de las aplic</w:t>
-      </w:r>
-      <w:r>
-        <w:t>aciones integradas dando</w:t>
-      </w:r>
-      <w:r>
-        <w:t xml:space="preserve"> d</w:t>
-      </w:r>
-      <w:r>
-        <w:t>etalles sobre cada una de ellas</w:t>
-      </w:r>
-    </w:p>
-    <w:p>
-      <w:pPr>
-        <w:jc w:val="both"/>
-      </w:pPr>
-      <w:r>
-        <w:t xml:space="preserve">Las tres aplicaciones que conforman el </w:t>
+      <w:r>
+        <w:t>Pinterest es una plataforma para publicar imágenes</w:t>
+      </w:r>
+      <w:r>
+        <w:t xml:space="preserve"> y compartirlas filtrándolas según su temática. Esta aplicación sólo te permite publicar imágenes acompañadas de texto en el pie de foto, pero no solo texto. Los usuarios pueden crear sus propias colecciones ‘</w:t>
       </w:r>
       <w:proofErr w:type="spellStart"/>
       <w:r>
-        <w:t>mash</w:t>
+        <w:t>repineando</w:t>
       </w:r>
       <w:proofErr w:type="spellEnd"/>
       <w:r>
-        <w:t xml:space="preserve">-up ofrecen servicios de redes sociales en las que se puede publicar de forma inmediata en forma de texto, imágenes o vídeos y puede usarse en ordenadores, móviles y </w:t>
-      </w:r>
-      <w:proofErr w:type="spellStart"/>
-      <w:r>
-        <w:t>tablets</w:t>
-      </w:r>
-      <w:proofErr w:type="spellEnd"/>
-      <w:r>
-        <w:t>.</w:t>
-      </w:r>
-    </w:p>
-    <w:p>
-      <w:pPr>
-        <w:jc w:val="both"/>
-      </w:pPr>
-      <w:r>
-        <w:t>Facebook permite mostrar muchos detalles de tu vida personal, desde a qué colegio y universidad fuiste hasta con quién estás casado o dónde vives y trabajas. Tienes la posibilidad de seguir a páginas de noticias y ofrece un servicio de mensajería instantánea integrado llamado Messenger.</w:t>
-      </w:r>
-    </w:p>
-    <w:p>
-      <w:pPr>
-        <w:jc w:val="both"/>
-      </w:pPr>
-      <w:r>
-        <w:t xml:space="preserve">Twitter, en cambio, no está tan orientado a mensajería instantánea – que también la tiene – sino a publicar los llamados </w:t>
-      </w:r>
-      <w:r>
-        <w:rPr>
-          <w:i/>
-        </w:rPr>
-        <w:t xml:space="preserve">tweets </w:t>
-      </w:r>
-      <w:r>
-        <w:t xml:space="preserve">y obtener </w:t>
-      </w:r>
-      <w:proofErr w:type="spellStart"/>
-      <w:r>
-        <w:t>feedback</w:t>
-      </w:r>
-      <w:proofErr w:type="spellEnd"/>
-      <w:r>
-        <w:t xml:space="preserve"> en forma de comentarios de los demás usuarios que siguen a tu cuenta.</w:t>
-      </w:r>
-      <w:r>
-        <w:t xml:space="preserve"> Técnicamente, se define como un servicio de microblogging en el que se hacen publicaciones</w:t>
-      </w:r>
-      <w:r>
-        <w:t xml:space="preserve"> breves en formato de texto.</w:t>
-      </w:r>
-    </w:p>
-    <w:p>
-      <w:pPr>
-        <w:jc w:val="both"/>
-      </w:pPr>
-      <w:r>
-        <w:t>Reddit está denominado como un sitio web de marcadores sociales</w:t>
-      </w:r>
-      <w:r>
-        <w:t xml:space="preserve"> que se centra mayoritariamente en la publicación de noticias. </w:t>
-      </w:r>
-      <w:r>
-        <w:t>Estas noticias se llaman áreas de discusión dónde los usuarios también publican sus opiniones y obtienen respuestas de los demás en forma de comentarios o votos. Además, existen “</w:t>
-      </w:r>
-      <w:proofErr w:type="spellStart"/>
-      <w:r>
-        <w:t>subreddits</w:t>
-      </w:r>
-      <w:proofErr w:type="spellEnd"/>
-      <w:r>
-        <w:t>” que son secciones que se centran en un tema en concreto.</w:t>
-      </w:r>
-    </w:p>
-    <w:p>
-      <w:pPr>
-        <w:jc w:val="both"/>
-      </w:pPr>
+        <w:t>’ las imágenes que le gustan.</w:t>
+      </w:r>
     </w:p>
     <w:p>
       <w:pPr>
@@ -3336,7 +3471,6 @@
           </w:tcPr>
           <w:p>
             <w:r>
-              <w:lastRenderedPageBreak/>
               <w:t>Nombre aplicación</w:t>
             </w:r>
           </w:p>
@@ -3534,6 +3668,63 @@
           </w:p>
         </w:tc>
       </w:tr>
+      <w:tr>
+        <w:trPr>
+          <w:jc w:val="center"/>
+        </w:trPr>
+        <w:tc>
+          <w:tcPr>
+            <w:cnfStyle w:val="001000000000" w:firstRow="0" w:lastRow="0" w:firstColumn="1" w:lastColumn="0" w:oddVBand="0" w:evenVBand="0" w:oddHBand="0" w:evenHBand="0" w:firstRowFirstColumn="0" w:firstRowLastColumn="0" w:lastRowFirstColumn="0" w:lastRowLastColumn="0"/>
+            <w:tcW w:w="2263" w:type="dxa"/>
+            <w:tcMar>
+              <w:top w:w="113" w:type="dxa"/>
+              <w:left w:w="142" w:type="dxa"/>
+              <w:bottom w:w="113" w:type="dxa"/>
+              <w:right w:w="142" w:type="dxa"/>
+            </w:tcMar>
+          </w:tcPr>
+          <w:p>
+            <w:pPr>
+              <w:rPr>
+                <w:b w:val="0"/>
+                <w:sz w:val="22"/>
+              </w:rPr>
+            </w:pPr>
+            <w:r>
+              <w:rPr>
+                <w:b w:val="0"/>
+                <w:sz w:val="22"/>
+              </w:rPr>
+              <w:t>Pinterest</w:t>
+            </w:r>
+          </w:p>
+        </w:tc>
+        <w:tc>
+          <w:tcPr>
+            <w:tcW w:w="6237" w:type="dxa"/>
+            <w:tcMar>
+              <w:top w:w="113" w:type="dxa"/>
+              <w:left w:w="142" w:type="dxa"/>
+              <w:bottom w:w="113" w:type="dxa"/>
+              <w:right w:w="142" w:type="dxa"/>
+            </w:tcMar>
+          </w:tcPr>
+          <w:p>
+            <w:pPr>
+              <w:cnfStyle w:val="000000000000" w:firstRow="0" w:lastRow="0" w:firstColumn="0" w:lastColumn="0" w:oddVBand="0" w:evenVBand="0" w:oddHBand="0" w:evenHBand="0" w:firstRowFirstColumn="0" w:firstRowLastColumn="0" w:lastRowFirstColumn="0" w:lastRowLastColumn="0"/>
+              <w:rPr>
+                <w:sz w:val="22"/>
+              </w:rPr>
+            </w:pPr>
+            <w:r>
+              <w:rPr>
+                <w:sz w:val="22"/>
+              </w:rPr>
+              <w:t>https://developers.pinterest.com/docs/getting-started/introduction/?</w:t>
+            </w:r>
+          </w:p>
+        </w:tc>
+      </w:tr>
     </w:tbl>
     <w:p>
       <w:pPr>
@@ -3563,12 +3754,11 @@
       </w:r>
     </w:p>
     <w:p/>
-    <w:p/>
     <w:p>
       <w:pPr>
         <w:pStyle w:val="Ttulo2"/>
       </w:pPr>
-      <w:bookmarkStart w:id="2" w:name="_Toc471899226"/>
+      <w:bookmarkStart w:id="2" w:name="_Toc3756529"/>
       <w:r>
         <w:t>Evolución del proyecto</w:t>
       </w:r>
@@ -3580,76 +3770,75 @@
       </w:pPr>
     </w:p>
     <w:p>
-      <w:pPr>
+      <w:r>
+        <w:t>La idea inicial consistía en implementar los clientes de Twitter, Tumblr e Instagram dentro de nuestra aplicación y poder publicar tanto en todas las redes a la vez como en cada una individualmente. Por incompatibilidades en los servicios de autenticación, tuvimos que cambiar dos de las tres aplicaciones</w:t>
+      </w:r>
+      <w:r>
+        <w:t xml:space="preserve"> y añadir otra más</w:t>
+      </w:r>
+      <w:r>
+        <w:t>, que son las definitivas: Twitter, Facebook</w:t>
+      </w:r>
+      <w:r>
+        <w:t xml:space="preserve">, </w:t>
+      </w:r>
+      <w:r>
+        <w:t xml:space="preserve">Reddit </w:t>
+      </w:r>
+      <w:r>
+        <w:t xml:space="preserve">y Pinterest </w:t>
+      </w:r>
+      <w:r>
+        <w:t>– todas coinciden en el uso de OAuth2.</w:t>
+      </w:r>
+    </w:p>
+    <w:p>
+      <w:r>
+        <w:t xml:space="preserve">Además, descartamos implementar el cliente completo de todas las aplicaciones ya que es algo muy complejo y no mejoraría el uso de la aplicación. Por ello, finalmente decidimos que la aplicación solo publicaría en todas las redes e informaría de las estadísticas de </w:t>
+      </w:r>
+      <w:proofErr w:type="spellStart"/>
+      <w:r>
+        <w:t>feedback</w:t>
+      </w:r>
+      <w:proofErr w:type="spellEnd"/>
+      <w:r>
+        <w:t xml:space="preserve"> de las publicaciones realizadas.</w:t>
+      </w:r>
+    </w:p>
+    <w:p>
+      <w:pPr>
+        <w:spacing w:after="0"/>
+        <w:rPr>
+          <w:rFonts w:asciiTheme="majorHAnsi" w:hAnsiTheme="majorHAnsi"/>
+          <w:sz w:val="28"/>
+          <w:szCs w:val="28"/>
+        </w:rPr>
+      </w:pPr>
+    </w:p>
+    <w:p>
+      <w:pPr>
+        <w:pStyle w:val="Ttulo1"/>
+      </w:pPr>
+      <w:bookmarkStart w:id="3" w:name="_Toc3756530"/>
+      <w:r>
+        <w:t>Prototipos de interfaz de usuario</w:t>
+      </w:r>
+      <w:bookmarkEnd w:id="3"/>
+    </w:p>
+    <w:p>
+      <w:pPr>
+        <w:spacing w:after="0"/>
+        <w:rPr>
+          <w:rFonts w:asciiTheme="majorHAnsi" w:hAnsiTheme="majorHAnsi"/>
+          <w:sz w:val="28"/>
+          <w:szCs w:val="28"/>
+        </w:rPr>
+      </w:pPr>
+    </w:p>
+    <w:p>
+      <w:pPr>
+        <w:spacing w:after="0"/>
         <w:jc w:val="both"/>
-      </w:pPr>
-      <w:r>
-        <w:t>Es habitual que la aplicación final diste mucho de la idea inicial. Puede que la idea fuese muy compleja, no haya sido posible integrar alguna de las aplicaciones o alguno de los miembros del grupo haya abandonado. Explicar en esta sección cuál ha sido la evolución del proyecto,</w:t>
-      </w:r>
-      <w:r>
-        <w:t xml:space="preserve"> probl</w:t>
-      </w:r>
-      <w:r>
-        <w:t>emas, cambios, decisiones, etc.</w:t>
-      </w:r>
-    </w:p>
-    <w:p>
-      <w:r>
-        <w:t>La idea inicial consistía en implementar los clientes de Twitter, Tumblr e Instagram dentro de nuestra aplicación y poder publicar tanto en todas las redes a la vez como en cada una individualmente. Por incompatibilidades en los servicios de autenticación, tuvimos que cambiar dos de las tres aplicaciones, que son las definitivas: Twitter, Facebook y Reddit – todas coinciden en el uso de OAuth2.</w:t>
-      </w:r>
-    </w:p>
-    <w:p>
-      <w:r>
-        <w:t>Además, descartamos implementar el cliente completo de todas las aplicaciones ya que es algo muy complejo y no mejoraría el uso de la aplicación. Por ello, finalmente decidimos que la aplicación solo publicaría en todas las</w:t>
-      </w:r>
-      <w:bookmarkStart w:id="3" w:name="_GoBack"/>
-      <w:bookmarkEnd w:id="3"/>
-      <w:r>
-        <w:t xml:space="preserve"> redes e informaría de las estadísticas de </w:t>
-      </w:r>
-      <w:proofErr w:type="spellStart"/>
-      <w:r>
-        <w:t>feedback</w:t>
-      </w:r>
-      <w:proofErr w:type="spellEnd"/>
-      <w:r>
-        <w:t xml:space="preserve"> de las publicaciones realizadas.</w:t>
-      </w:r>
-    </w:p>
-    <w:p>
-      <w:pPr>
-        <w:spacing w:after="0"/>
-        <w:rPr>
-          <w:rFonts w:asciiTheme="majorHAnsi" w:hAnsiTheme="majorHAnsi"/>
-          <w:sz w:val="28"/>
-          <w:szCs w:val="28"/>
-        </w:rPr>
-      </w:pPr>
-    </w:p>
-    <w:p>
-      <w:pPr>
-        <w:pStyle w:val="Ttulo1"/>
-      </w:pPr>
-      <w:bookmarkStart w:id="4" w:name="_Toc471899227"/>
-      <w:r>
-        <w:t>Prototipos de interfaz de usuario</w:t>
-      </w:r>
-      <w:bookmarkEnd w:id="4"/>
-    </w:p>
-    <w:p>
-      <w:pPr>
-        <w:spacing w:after="0"/>
-        <w:rPr>
-          <w:rFonts w:asciiTheme="majorHAnsi" w:hAnsiTheme="majorHAnsi"/>
-          <w:sz w:val="28"/>
-          <w:szCs w:val="28"/>
-        </w:rPr>
-      </w:pPr>
-    </w:p>
-    <w:p>
-      <w:pPr>
-        <w:spacing w:after="0"/>
-        <w:jc w:val="both"/>
         <w:rPr>
           <w:szCs w:val="24"/>
         </w:rPr>
@@ -3678,6 +3867,66 @@
         </w:rPr>
         <w:t>aplicaciones como  Balsamiq [1]</w:t>
       </w:r>
+    </w:p>
+    <w:p>
+      <w:pPr>
+        <w:spacing w:after="0"/>
+        <w:rPr>
+          <w:rFonts w:asciiTheme="majorHAnsi" w:hAnsiTheme="majorHAnsi"/>
+          <w:sz w:val="28"/>
+          <w:szCs w:val="28"/>
+        </w:rPr>
+      </w:pPr>
+    </w:p>
+    <w:p>
+      <w:pPr>
+        <w:spacing w:after="0"/>
+        <w:rPr>
+          <w:rFonts w:asciiTheme="majorHAnsi" w:hAnsiTheme="majorHAnsi"/>
+          <w:sz w:val="28"/>
+          <w:szCs w:val="28"/>
+        </w:rPr>
+      </w:pPr>
+    </w:p>
+    <w:p>
+      <w:pPr>
+        <w:spacing w:after="0"/>
+        <w:rPr>
+          <w:rFonts w:asciiTheme="majorHAnsi" w:hAnsiTheme="majorHAnsi"/>
+          <w:sz w:val="28"/>
+          <w:szCs w:val="28"/>
+        </w:rPr>
+      </w:pPr>
+    </w:p>
+    <w:p>
+      <w:pPr>
+        <w:spacing w:after="0"/>
+        <w:rPr>
+          <w:rFonts w:asciiTheme="majorHAnsi" w:hAnsiTheme="majorHAnsi"/>
+          <w:sz w:val="28"/>
+          <w:szCs w:val="28"/>
+        </w:rPr>
+      </w:pPr>
+    </w:p>
+    <w:p>
+      <w:pPr>
+        <w:spacing w:after="0"/>
+        <w:rPr>
+          <w:rFonts w:asciiTheme="majorHAnsi" w:hAnsiTheme="majorHAnsi"/>
+          <w:sz w:val="28"/>
+          <w:szCs w:val="28"/>
+        </w:rPr>
+      </w:pPr>
+    </w:p>
+    <w:p>
+      <w:pPr>
+        <w:spacing w:after="0"/>
+        <w:rPr>
+          <w:rFonts w:asciiTheme="majorHAnsi" w:hAnsiTheme="majorHAnsi"/>
+          <w:sz w:val="28"/>
+          <w:szCs w:val="28"/>
+        </w:rPr>
+      </w:pPr>
     </w:p>
     <w:p>
       <w:pPr>
@@ -3704,16 +3953,19 @@
         <w:pStyle w:val="Ttulo2"/>
         <w:spacing w:before="0"/>
       </w:pPr>
-      <w:bookmarkStart w:id="5" w:name="_Toc471899228"/>
-      <w:r>
-        <w:t>Vista X</w:t>
-      </w:r>
-      <w:bookmarkEnd w:id="5"/>
+      <w:bookmarkStart w:id="4" w:name="_Toc3756531"/>
+      <w:r>
+        <w:t xml:space="preserve">Vista </w:t>
+      </w:r>
+      <w:r>
+        <w:t>inicio de sesión</w:t>
+      </w:r>
+      <w:bookmarkEnd w:id="4"/>
     </w:p>
     <w:p/>
     <w:p>
       <w:r>
-        <w:t>Descripción textual de la vista</w:t>
+        <w:t>Vista del inicio de sesión en las cuatro redes sociales.</w:t>
       </w:r>
     </w:p>
     <w:p>
@@ -3723,14 +3975,12 @@
       <w:r>
         <w:rPr>
           <w:noProof/>
-          <w:lang w:eastAsia="es-ES"/>
-        </w:rPr>
-        <w:lastRenderedPageBreak/>
+        </w:rPr>
         <w:drawing>
           <wp:inline distT="0" distB="0" distL="0" distR="0">
-            <wp:extent cx="4766940" cy="3587750"/>
+            <wp:extent cx="3984465" cy="2710505"/>
             <wp:effectExtent l="0" t="0" r="0" b="0"/>
-            <wp:docPr id="2" name="Imagen 2" descr="http://media.balsamiq.com/img/support/tutorials/interaction/click-through-prototype.png"/>
+            <wp:docPr id="7" name="Imagen 7"/>
             <wp:cNvGraphicFramePr>
               <a:graphicFrameLocks xmlns:a="http://schemas.openxmlformats.org/drawingml/2006/main" noChangeAspect="1"/>
             </wp:cNvGraphicFramePr>
@@ -3738,36 +3988,29 @@
               <a:graphicData uri="http://schemas.openxmlformats.org/drawingml/2006/picture">
                 <pic:pic xmlns:pic="http://schemas.openxmlformats.org/drawingml/2006/picture">
                   <pic:nvPicPr>
-                    <pic:cNvPr id="0" name="irc_mi" descr="http://media.balsamiq.com/img/support/tutorials/interaction/click-through-prototype.png"/>
-                    <pic:cNvPicPr>
-                      <a:picLocks noChangeAspect="1" noChangeArrowheads="1"/>
-                    </pic:cNvPicPr>
+                    <pic:cNvPr id="7" name="Login.png"/>
+                    <pic:cNvPicPr/>
                   </pic:nvPicPr>
                   <pic:blipFill>
-                    <a:blip r:embed="rId9">
+                    <a:blip r:embed="rId9" cstate="print">
                       <a:extLst>
                         <a:ext uri="{28A0092B-C50C-407E-A947-70E740481C1C}">
                           <a14:useLocalDpi xmlns:a14="http://schemas.microsoft.com/office/drawing/2010/main" val="0"/>
                         </a:ext>
                       </a:extLst>
                     </a:blip>
-                    <a:srcRect/>
                     <a:stretch>
                       <a:fillRect/>
                     </a:stretch>
                   </pic:blipFill>
-                  <pic:spPr bwMode="auto">
+                  <pic:spPr>
                     <a:xfrm>
                       <a:off x="0" y="0"/>
-                      <a:ext cx="4769686" cy="3589817"/>
+                      <a:ext cx="4000003" cy="2721075"/>
                     </a:xfrm>
                     <a:prstGeom prst="rect">
                       <a:avLst/>
                     </a:prstGeom>
-                    <a:noFill/>
-                    <a:ln>
-                      <a:noFill/>
-                    </a:ln>
                   </pic:spPr>
                 </pic:pic>
               </a:graphicData>
@@ -3788,7 +4031,13 @@
         <w:rPr>
           <w:rStyle w:val="Referenciasutil"/>
         </w:rPr>
-        <w:t>Figura 1. Prototipo de interfaz de usuario de la vista X</w:t>
+        <w:t xml:space="preserve">Figura 1. Prototipo de interfaz de usuario de la vista </w:t>
+      </w:r>
+      <w:r>
+        <w:rPr>
+          <w:rStyle w:val="Referenciasutil"/>
+        </w:rPr>
+        <w:t>de inicio de sesión</w:t>
       </w:r>
     </w:p>
     <w:p>
@@ -3815,79 +4064,363 @@
       <w:pPr>
         <w:pStyle w:val="Ttulo2"/>
       </w:pPr>
-      <w:bookmarkStart w:id="6" w:name="_Toc471899229"/>
-      <w:r>
-        <w:t>Vista Y</w:t>
+      <w:bookmarkStart w:id="5" w:name="_Toc3756532"/>
+      <w:r>
+        <w:t xml:space="preserve">Vista </w:t>
+      </w:r>
+      <w:r>
+        <w:t>de la publicación</w:t>
+      </w:r>
+      <w:bookmarkEnd w:id="5"/>
+    </w:p>
+    <w:p/>
+    <w:p>
+      <w:r>
+        <w:t>Vista de la interfaz para realizar la publicación simultánea.</w:t>
+      </w:r>
+    </w:p>
+    <w:p>
+      <w:pPr>
+        <w:jc w:val="center"/>
+        <w:rPr>
+          <w:rFonts w:asciiTheme="majorHAnsi" w:hAnsiTheme="majorHAnsi"/>
+          <w:sz w:val="28"/>
+          <w:szCs w:val="28"/>
+        </w:rPr>
+      </w:pPr>
+      <w:r>
+        <w:rPr>
+          <w:rFonts w:asciiTheme="majorHAnsi" w:hAnsiTheme="majorHAnsi"/>
+          <w:noProof/>
+          <w:sz w:val="28"/>
+          <w:szCs w:val="28"/>
+        </w:rPr>
+        <w:drawing>
+          <wp:inline distT="0" distB="0" distL="0" distR="0">
+            <wp:extent cx="4196556" cy="2809875"/>
+            <wp:effectExtent l="0" t="0" r="0" b="0"/>
+            <wp:docPr id="8" name="Imagen 8"/>
+            <wp:cNvGraphicFramePr>
+              <a:graphicFrameLocks xmlns:a="http://schemas.openxmlformats.org/drawingml/2006/main" noChangeAspect="1"/>
+            </wp:cNvGraphicFramePr>
+            <a:graphic xmlns:a="http://schemas.openxmlformats.org/drawingml/2006/main">
+              <a:graphicData uri="http://schemas.openxmlformats.org/drawingml/2006/picture">
+                <pic:pic xmlns:pic="http://schemas.openxmlformats.org/drawingml/2006/picture">
+                  <pic:nvPicPr>
+                    <pic:cNvPr id="8" name="subida.png"/>
+                    <pic:cNvPicPr/>
+                  </pic:nvPicPr>
+                  <pic:blipFill>
+                    <a:blip r:embed="rId10" cstate="print">
+                      <a:extLst>
+                        <a:ext uri="{28A0092B-C50C-407E-A947-70E740481C1C}">
+                          <a14:useLocalDpi xmlns:a14="http://schemas.microsoft.com/office/drawing/2010/main" val="0"/>
+                        </a:ext>
+                      </a:extLst>
+                    </a:blip>
+                    <a:stretch>
+                      <a:fillRect/>
+                    </a:stretch>
+                  </pic:blipFill>
+                  <pic:spPr>
+                    <a:xfrm>
+                      <a:off x="0" y="0"/>
+                      <a:ext cx="4232420" cy="2833888"/>
+                    </a:xfrm>
+                    <a:prstGeom prst="rect">
+                      <a:avLst/>
+                    </a:prstGeom>
+                  </pic:spPr>
+                </pic:pic>
+              </a:graphicData>
+            </a:graphic>
+          </wp:inline>
+        </w:drawing>
+      </w:r>
+    </w:p>
+    <w:p>
+      <w:pPr>
+        <w:spacing w:after="0"/>
+        <w:jc w:val="center"/>
+        <w:rPr>
+          <w:rStyle w:val="Referenciasutil"/>
+        </w:rPr>
+      </w:pPr>
+      <w:r>
+        <w:rPr>
+          <w:rStyle w:val="Referenciasutil"/>
+        </w:rPr>
+        <w:t xml:space="preserve">Figura </w:t>
+      </w:r>
+      <w:r>
+        <w:rPr>
+          <w:rStyle w:val="Referenciasutil"/>
+        </w:rPr>
+        <w:t>2</w:t>
+      </w:r>
+      <w:r>
+        <w:rPr>
+          <w:rStyle w:val="Referenciasutil"/>
+        </w:rPr>
+        <w:t xml:space="preserve">. Prototipo de interfaz de usuario de la vista </w:t>
+      </w:r>
+      <w:r>
+        <w:rPr>
+          <w:rStyle w:val="Referenciasutil"/>
+        </w:rPr>
+        <w:t xml:space="preserve">de </w:t>
+      </w:r>
+      <w:r>
+        <w:rPr>
+          <w:rStyle w:val="Referenciasutil"/>
+        </w:rPr>
+        <w:t>publicación</w:t>
+      </w:r>
+    </w:p>
+    <w:p>
+      <w:pPr>
+        <w:pStyle w:val="Ttulo2"/>
+      </w:pPr>
+      <w:bookmarkStart w:id="6" w:name="_Toc3756533"/>
+      <w:r>
+        <w:lastRenderedPageBreak/>
+        <w:t xml:space="preserve">Vista </w:t>
+      </w:r>
+      <w:r>
+        <w:t>del filtro de búsqueda</w:t>
       </w:r>
       <w:bookmarkEnd w:id="6"/>
     </w:p>
     <w:p/>
     <w:p>
-      <w:pPr>
-        <w:spacing w:after="0"/>
-        <w:rPr>
-          <w:rFonts w:asciiTheme="majorHAnsi" w:hAnsiTheme="majorHAnsi"/>
-          <w:sz w:val="28"/>
-          <w:szCs w:val="28"/>
-        </w:rPr>
-      </w:pPr>
-    </w:p>
-    <w:p>
-      <w:pPr>
-        <w:spacing w:after="0"/>
-        <w:rPr>
-          <w:rFonts w:asciiTheme="majorHAnsi" w:hAnsiTheme="majorHAnsi"/>
-          <w:sz w:val="28"/>
-          <w:szCs w:val="28"/>
-        </w:rPr>
-      </w:pPr>
-    </w:p>
-    <w:p>
-      <w:pPr>
-        <w:spacing w:after="0"/>
-        <w:rPr>
-          <w:rFonts w:asciiTheme="majorHAnsi" w:hAnsiTheme="majorHAnsi"/>
-          <w:sz w:val="28"/>
-          <w:szCs w:val="28"/>
-        </w:rPr>
-      </w:pPr>
-    </w:p>
-    <w:p>
-      <w:pPr>
-        <w:rPr>
-          <w:rFonts w:asciiTheme="majorHAnsi" w:hAnsiTheme="majorHAnsi"/>
-          <w:sz w:val="28"/>
-          <w:szCs w:val="28"/>
-        </w:rPr>
-      </w:pPr>
-      <w:r>
-        <w:rPr>
-          <w:rFonts w:asciiTheme="majorHAnsi" w:hAnsiTheme="majorHAnsi"/>
-          <w:sz w:val="28"/>
-          <w:szCs w:val="28"/>
-        </w:rPr>
-        <w:br w:type="page"/>
-      </w:r>
-    </w:p>
-    <w:p>
-      <w:pPr>
-        <w:spacing w:after="0"/>
-        <w:rPr>
-          <w:rFonts w:asciiTheme="majorHAnsi" w:hAnsiTheme="majorHAnsi"/>
-          <w:sz w:val="28"/>
-          <w:szCs w:val="28"/>
-        </w:rPr>
-      </w:pPr>
+      <w:r>
+        <w:t>Vista del filtro de búsqueda que permite buscar a un usuario en las diferentes redes sociales al mismo tiempo.</w:t>
+      </w:r>
+    </w:p>
+    <w:p>
+      <w:pPr>
+        <w:jc w:val="center"/>
+      </w:pPr>
+      <w:r>
+        <w:rPr>
+          <w:noProof/>
+        </w:rPr>
+        <w:drawing>
+          <wp:inline distT="0" distB="0" distL="0" distR="0">
+            <wp:extent cx="4351997" cy="2944148"/>
+            <wp:effectExtent l="0" t="0" r="0" b="8890"/>
+            <wp:docPr id="9" name="Imagen 9"/>
+            <wp:cNvGraphicFramePr>
+              <a:graphicFrameLocks xmlns:a="http://schemas.openxmlformats.org/drawingml/2006/main" noChangeAspect="1"/>
+            </wp:cNvGraphicFramePr>
+            <a:graphic xmlns:a="http://schemas.openxmlformats.org/drawingml/2006/main">
+              <a:graphicData uri="http://schemas.openxmlformats.org/drawingml/2006/picture">
+                <pic:pic xmlns:pic="http://schemas.openxmlformats.org/drawingml/2006/picture">
+                  <pic:nvPicPr>
+                    <pic:cNvPr id="9" name="filtro de busqueda.png"/>
+                    <pic:cNvPicPr/>
+                  </pic:nvPicPr>
+                  <pic:blipFill>
+                    <a:blip r:embed="rId11">
+                      <a:extLst>
+                        <a:ext uri="{28A0092B-C50C-407E-A947-70E740481C1C}">
+                          <a14:useLocalDpi xmlns:a14="http://schemas.microsoft.com/office/drawing/2010/main" val="0"/>
+                        </a:ext>
+                      </a:extLst>
+                    </a:blip>
+                    <a:stretch>
+                      <a:fillRect/>
+                    </a:stretch>
+                  </pic:blipFill>
+                  <pic:spPr>
+                    <a:xfrm>
+                      <a:off x="0" y="0"/>
+                      <a:ext cx="4356677" cy="2947314"/>
+                    </a:xfrm>
+                    <a:prstGeom prst="rect">
+                      <a:avLst/>
+                    </a:prstGeom>
+                  </pic:spPr>
+                </pic:pic>
+              </a:graphicData>
+            </a:graphic>
+          </wp:inline>
+        </w:drawing>
+      </w:r>
+    </w:p>
+    <w:p>
+      <w:pPr>
+        <w:spacing w:after="0"/>
+        <w:jc w:val="center"/>
+        <w:rPr>
+          <w:rStyle w:val="Referenciasutil"/>
+        </w:rPr>
+      </w:pPr>
+      <w:r>
+        <w:rPr>
+          <w:rStyle w:val="Referenciasutil"/>
+        </w:rPr>
+        <w:t xml:space="preserve">Figura </w:t>
+      </w:r>
+      <w:r>
+        <w:rPr>
+          <w:rStyle w:val="Referenciasutil"/>
+        </w:rPr>
+        <w:t>3</w:t>
+      </w:r>
+      <w:r>
+        <w:rPr>
+          <w:rStyle w:val="Referenciasutil"/>
+        </w:rPr>
+        <w:t xml:space="preserve">. Prototipo de interfaz de usuario de la vista </w:t>
+      </w:r>
+      <w:r>
+        <w:rPr>
+          <w:rStyle w:val="Referenciasutil"/>
+        </w:rPr>
+        <w:t>de</w:t>
+      </w:r>
+      <w:r>
+        <w:rPr>
+          <w:rStyle w:val="Referenciasutil"/>
+        </w:rPr>
+        <w:t>l filtro de búsqueda</w:t>
+      </w:r>
+    </w:p>
+    <w:p>
+      <w:pPr>
+        <w:spacing w:after="0"/>
+        <w:jc w:val="center"/>
+        <w:rPr>
+          <w:rStyle w:val="Referenciasutil"/>
+        </w:rPr>
+      </w:pPr>
+    </w:p>
+    <w:p>
+      <w:pPr>
+        <w:pStyle w:val="Ttulo2"/>
+      </w:pPr>
+      <w:bookmarkStart w:id="7" w:name="_Toc3756534"/>
+      <w:r>
+        <w:t>Vista de</w:t>
+      </w:r>
+      <w:r>
+        <w:t xml:space="preserve"> las estadísticas</w:t>
+      </w:r>
+      <w:bookmarkEnd w:id="7"/>
+    </w:p>
+    <w:p/>
+    <w:p>
+      <w:r>
+        <w:t>Vista de las estadísticas de las publicaciones que se han hecho</w:t>
+      </w:r>
+      <w:r>
+        <w:t xml:space="preserve"> desde las diferentes redes sociales para conocer el </w:t>
+      </w:r>
+      <w:proofErr w:type="spellStart"/>
+      <w:r>
+        <w:t>feedback</w:t>
+      </w:r>
+      <w:proofErr w:type="spellEnd"/>
+      <w:r>
+        <w:t>.</w:t>
+      </w:r>
+    </w:p>
+    <w:p>
+      <w:pPr>
+        <w:jc w:val="center"/>
+      </w:pPr>
+      <w:r>
+        <w:rPr>
+          <w:noProof/>
+        </w:rPr>
+        <w:drawing>
+          <wp:inline distT="0" distB="0" distL="0" distR="0">
+            <wp:extent cx="4269105" cy="3003033"/>
+            <wp:effectExtent l="0" t="0" r="0" b="6985"/>
+            <wp:docPr id="10" name="Imagen 10"/>
+            <wp:cNvGraphicFramePr>
+              <a:graphicFrameLocks xmlns:a="http://schemas.openxmlformats.org/drawingml/2006/main" noChangeAspect="1"/>
+            </wp:cNvGraphicFramePr>
+            <a:graphic xmlns:a="http://schemas.openxmlformats.org/drawingml/2006/main">
+              <a:graphicData uri="http://schemas.openxmlformats.org/drawingml/2006/picture">
+                <pic:pic xmlns:pic="http://schemas.openxmlformats.org/drawingml/2006/picture">
+                  <pic:nvPicPr>
+                    <pic:cNvPr id="10" name="estadísticas.png"/>
+                    <pic:cNvPicPr/>
+                  </pic:nvPicPr>
+                  <pic:blipFill>
+                    <a:blip r:embed="rId12">
+                      <a:extLst>
+                        <a:ext uri="{28A0092B-C50C-407E-A947-70E740481C1C}">
+                          <a14:useLocalDpi xmlns:a14="http://schemas.microsoft.com/office/drawing/2010/main" val="0"/>
+                        </a:ext>
+                      </a:extLst>
+                    </a:blip>
+                    <a:stretch>
+                      <a:fillRect/>
+                    </a:stretch>
+                  </pic:blipFill>
+                  <pic:spPr>
+                    <a:xfrm>
+                      <a:off x="0" y="0"/>
+                      <a:ext cx="4298438" cy="3023667"/>
+                    </a:xfrm>
+                    <a:prstGeom prst="rect">
+                      <a:avLst/>
+                    </a:prstGeom>
+                  </pic:spPr>
+                </pic:pic>
+              </a:graphicData>
+            </a:graphic>
+          </wp:inline>
+        </w:drawing>
+      </w:r>
+    </w:p>
+    <w:p>
+      <w:pPr>
+        <w:spacing w:after="0"/>
+        <w:jc w:val="center"/>
+        <w:rPr>
+          <w:smallCaps/>
+          <w:color w:val="5A5A5A" w:themeColor="text1" w:themeTint="A5"/>
+        </w:rPr>
+      </w:pPr>
+      <w:r>
+        <w:rPr>
+          <w:rStyle w:val="Referenciasutil"/>
+        </w:rPr>
+        <w:t xml:space="preserve">Figura </w:t>
+      </w:r>
+      <w:r>
+        <w:rPr>
+          <w:rStyle w:val="Referenciasutil"/>
+        </w:rPr>
+        <w:t>4</w:t>
+      </w:r>
+      <w:r>
+        <w:rPr>
+          <w:rStyle w:val="Referenciasutil"/>
+        </w:rPr>
+        <w:t xml:space="preserve">. Prototipo de interfaz de usuario de la vista </w:t>
+      </w:r>
+      <w:r>
+        <w:rPr>
+          <w:rStyle w:val="Referenciasutil"/>
+        </w:rPr>
+        <w:t>de las estadísticas</w:t>
+      </w:r>
     </w:p>
     <w:p>
       <w:pPr>
         <w:pStyle w:val="Ttulo1"/>
       </w:pPr>
-      <w:bookmarkStart w:id="7" w:name="_Toc471899230"/>
-      <w:r>
+      <w:bookmarkStart w:id="8" w:name="_Toc3756535"/>
+      <w:r>
+        <w:lastRenderedPageBreak/>
         <w:t>Arquitectura</w:t>
       </w:r>
-      <w:bookmarkEnd w:id="7"/>
+      <w:bookmarkEnd w:id="8"/>
     </w:p>
     <w:p/>
     <w:p>
@@ -3901,17 +4434,21 @@
         <w:t>icación. Describir textualmente</w:t>
       </w:r>
     </w:p>
-    <w:p/>
+    <w:p>
+      <w:pPr>
+        <w:jc w:val="both"/>
+      </w:pPr>
+    </w:p>
     <w:p>
       <w:pPr>
         <w:pStyle w:val="Ttulo2"/>
         <w:spacing w:before="0"/>
       </w:pPr>
-      <w:bookmarkStart w:id="8" w:name="_Toc471899231"/>
+      <w:bookmarkStart w:id="9" w:name="_Toc3756536"/>
       <w:r>
         <w:t>Diagrama de componentes</w:t>
       </w:r>
-      <w:bookmarkEnd w:id="8"/>
+      <w:bookmarkEnd w:id="9"/>
     </w:p>
     <w:p>
       <w:pPr>
@@ -3938,6 +4475,24 @@
         </w:rPr>
         <w:t>Diagrama UML de componentes de alto nivel. Debe incluir las aplicaciones integradas y nuestra propia aplicación como un componente independiente.</w:t>
       </w:r>
+    </w:p>
+    <w:p>
+      <w:pPr>
+        <w:spacing w:after="0"/>
+        <w:rPr>
+          <w:rFonts w:cstheme="minorHAnsi"/>
+          <w:szCs w:val="28"/>
+        </w:rPr>
+      </w:pPr>
+    </w:p>
+    <w:p>
+      <w:pPr>
+        <w:spacing w:after="0"/>
+        <w:rPr>
+          <w:rFonts w:cstheme="minorHAnsi"/>
+          <w:szCs w:val="28"/>
+        </w:rPr>
+      </w:pPr>
     </w:p>
     <w:p>
       <w:pPr>
@@ -3954,33 +4509,220 @@
         <w:pStyle w:val="Ttulo2"/>
         <w:spacing w:before="0"/>
       </w:pPr>
-      <w:bookmarkStart w:id="9" w:name="_Toc471899232"/>
+      <w:bookmarkStart w:id="10" w:name="_Toc3756537"/>
       <w:r>
         <w:t>Diagrama de despliegue</w:t>
       </w:r>
-      <w:bookmarkEnd w:id="9"/>
+      <w:bookmarkEnd w:id="10"/>
+    </w:p>
+    <w:p>
+      <w:bookmarkStart w:id="11" w:name="_GoBack"/>
+      <w:bookmarkEnd w:id="11"/>
+    </w:p>
+    <w:p>
+      <w:r>
+        <w:rPr>
+          <w:noProof/>
+        </w:rPr>
+        <w:drawing>
+          <wp:inline distT="0" distB="0" distL="0" distR="0">
+            <wp:extent cx="5400040" cy="2231390"/>
+            <wp:effectExtent l="0" t="0" r="0" b="0"/>
+            <wp:docPr id="1" name="Imagen 1"/>
+            <wp:cNvGraphicFramePr>
+              <a:graphicFrameLocks xmlns:a="http://schemas.openxmlformats.org/drawingml/2006/main" noChangeAspect="1"/>
+            </wp:cNvGraphicFramePr>
+            <a:graphic xmlns:a="http://schemas.openxmlformats.org/drawingml/2006/main">
+              <a:graphicData uri="http://schemas.openxmlformats.org/drawingml/2006/picture">
+                <pic:pic xmlns:pic="http://schemas.openxmlformats.org/drawingml/2006/picture">
+                  <pic:nvPicPr>
+                    <pic:cNvPr id="1" name="Diagrama despliegue DAPP.png"/>
+                    <pic:cNvPicPr/>
+                  </pic:nvPicPr>
+                  <pic:blipFill>
+                    <a:blip r:embed="rId13">
+                      <a:extLst>
+                        <a:ext uri="{28A0092B-C50C-407E-A947-70E740481C1C}">
+                          <a14:useLocalDpi xmlns:a14="http://schemas.microsoft.com/office/drawing/2010/main" val="0"/>
+                        </a:ext>
+                      </a:extLst>
+                    </a:blip>
+                    <a:stretch>
+                      <a:fillRect/>
+                    </a:stretch>
+                  </pic:blipFill>
+                  <pic:spPr>
+                    <a:xfrm>
+                      <a:off x="0" y="0"/>
+                      <a:ext cx="5400040" cy="2231390"/>
+                    </a:xfrm>
+                    <a:prstGeom prst="rect">
+                      <a:avLst/>
+                    </a:prstGeom>
+                  </pic:spPr>
+                </pic:pic>
+              </a:graphicData>
+            </a:graphic>
+          </wp:inline>
+        </w:drawing>
+      </w:r>
     </w:p>
     <w:p/>
     <w:p>
-      <w:r>
-        <w:t>Diagrama UML de despliegue de la aplicación.</w:t>
-      </w:r>
+      <w:pPr>
+        <w:pStyle w:val="Ttulo2"/>
+      </w:pPr>
+      <w:bookmarkStart w:id="12" w:name="_Toc3756538"/>
+      <w:r>
+        <w:t>Diagrama de secuencia de alto nivel</w:t>
+      </w:r>
+      <w:bookmarkEnd w:id="12"/>
     </w:p>
     <w:p/>
     <w:p>
-      <w:pPr>
-        <w:pStyle w:val="Ttulo2"/>
-      </w:pPr>
-      <w:bookmarkStart w:id="10" w:name="_Toc471899233"/>
-      <w:r>
-        <w:t>Diagrama de secuencia de alto nivel</w:t>
-      </w:r>
-      <w:bookmarkEnd w:id="10"/>
+      <w:r>
+        <w:rPr>
+          <w:noProof/>
+        </w:rPr>
+        <w:drawing>
+          <wp:inline distT="0" distB="0" distL="0" distR="0">
+            <wp:extent cx="4474845" cy="2241558"/>
+            <wp:effectExtent l="0" t="0" r="1905" b="6350"/>
+            <wp:docPr id="3" name="Imagen 3"/>
+            <wp:cNvGraphicFramePr>
+              <a:graphicFrameLocks xmlns:a="http://schemas.openxmlformats.org/drawingml/2006/main" noChangeAspect="1"/>
+            </wp:cNvGraphicFramePr>
+            <a:graphic xmlns:a="http://schemas.openxmlformats.org/drawingml/2006/main">
+              <a:graphicData uri="http://schemas.openxmlformats.org/drawingml/2006/picture">
+                <pic:pic xmlns:pic="http://schemas.openxmlformats.org/drawingml/2006/picture">
+                  <pic:nvPicPr>
+                    <pic:cNvPr id="3" name="Post Message.png"/>
+                    <pic:cNvPicPr/>
+                  </pic:nvPicPr>
+                  <pic:blipFill>
+                    <a:blip r:embed="rId14">
+                      <a:extLst>
+                        <a:ext uri="{28A0092B-C50C-407E-A947-70E740481C1C}">
+                          <a14:useLocalDpi xmlns:a14="http://schemas.microsoft.com/office/drawing/2010/main" val="0"/>
+                        </a:ext>
+                      </a:extLst>
+                    </a:blip>
+                    <a:stretch>
+                      <a:fillRect/>
+                    </a:stretch>
+                  </pic:blipFill>
+                  <pic:spPr>
+                    <a:xfrm>
+                      <a:off x="0" y="0"/>
+                      <a:ext cx="4474845" cy="2241558"/>
+                    </a:xfrm>
+                    <a:prstGeom prst="rect">
+                      <a:avLst/>
+                    </a:prstGeom>
+                  </pic:spPr>
+                </pic:pic>
+              </a:graphicData>
+            </a:graphic>
+          </wp:inline>
+        </w:drawing>
+      </w:r>
+    </w:p>
+    <w:p>
+      <w:r>
+        <w:rPr>
+          <w:noProof/>
+        </w:rPr>
+        <w:lastRenderedPageBreak/>
+        <w:drawing>
+          <wp:inline distT="0" distB="0" distL="0" distR="0">
+            <wp:extent cx="4498565" cy="2253440"/>
+            <wp:effectExtent l="0" t="0" r="0" b="0"/>
+            <wp:docPr id="4" name="Imagen 4"/>
+            <wp:cNvGraphicFramePr>
+              <a:graphicFrameLocks xmlns:a="http://schemas.openxmlformats.org/drawingml/2006/main" noChangeAspect="1"/>
+            </wp:cNvGraphicFramePr>
+            <a:graphic xmlns:a="http://schemas.openxmlformats.org/drawingml/2006/main">
+              <a:graphicData uri="http://schemas.openxmlformats.org/drawingml/2006/picture">
+                <pic:pic xmlns:pic="http://schemas.openxmlformats.org/drawingml/2006/picture">
+                  <pic:nvPicPr>
+                    <pic:cNvPr id="4" name="Search.png"/>
+                    <pic:cNvPicPr/>
+                  </pic:nvPicPr>
+                  <pic:blipFill>
+                    <a:blip r:embed="rId15">
+                      <a:extLst>
+                        <a:ext uri="{28A0092B-C50C-407E-A947-70E740481C1C}">
+                          <a14:useLocalDpi xmlns:a14="http://schemas.microsoft.com/office/drawing/2010/main" val="0"/>
+                        </a:ext>
+                      </a:extLst>
+                    </a:blip>
+                    <a:stretch>
+                      <a:fillRect/>
+                    </a:stretch>
+                  </pic:blipFill>
+                  <pic:spPr>
+                    <a:xfrm>
+                      <a:off x="0" y="0"/>
+                      <a:ext cx="4530047" cy="2269210"/>
+                    </a:xfrm>
+                    <a:prstGeom prst="rect">
+                      <a:avLst/>
+                    </a:prstGeom>
+                  </pic:spPr>
+                </pic:pic>
+              </a:graphicData>
+            </a:graphic>
+          </wp:inline>
+        </w:drawing>
+      </w:r>
     </w:p>
     <w:p/>
     <w:p>
       <w:r>
-        <w:t>Diagrama UML de secuencia indicando el flujo de mensajes entre las distintas aplicaciones integradas.</w:t>
+        <w:rPr>
+          <w:noProof/>
+        </w:rPr>
+        <w:drawing>
+          <wp:inline distT="0" distB="0" distL="0" distR="0">
+            <wp:extent cx="4511040" cy="2259688"/>
+            <wp:effectExtent l="0" t="0" r="3810" b="7620"/>
+            <wp:docPr id="5" name="Imagen 5"/>
+            <wp:cNvGraphicFramePr>
+              <a:graphicFrameLocks xmlns:a="http://schemas.openxmlformats.org/drawingml/2006/main" noChangeAspect="1"/>
+            </wp:cNvGraphicFramePr>
+            <a:graphic xmlns:a="http://schemas.openxmlformats.org/drawingml/2006/main">
+              <a:graphicData uri="http://schemas.openxmlformats.org/drawingml/2006/picture">
+                <pic:pic xmlns:pic="http://schemas.openxmlformats.org/drawingml/2006/picture">
+                  <pic:nvPicPr>
+                    <pic:cNvPr id="5" name="User Stats.png"/>
+                    <pic:cNvPicPr/>
+                  </pic:nvPicPr>
+                  <pic:blipFill>
+                    <a:blip r:embed="rId16">
+                      <a:extLst>
+                        <a:ext uri="{28A0092B-C50C-407E-A947-70E740481C1C}">
+                          <a14:useLocalDpi xmlns:a14="http://schemas.microsoft.com/office/drawing/2010/main" val="0"/>
+                        </a:ext>
+                      </a:extLst>
+                    </a:blip>
+                    <a:stretch>
+                      <a:fillRect/>
+                    </a:stretch>
+                  </pic:blipFill>
+                  <pic:spPr>
+                    <a:xfrm>
+                      <a:off x="0" y="0"/>
+                      <a:ext cx="4536523" cy="2272453"/>
+                    </a:xfrm>
+                    <a:prstGeom prst="rect">
+                      <a:avLst/>
+                    </a:prstGeom>
+                  </pic:spPr>
+                </pic:pic>
+              </a:graphicData>
+            </a:graphic>
+          </wp:inline>
+        </w:drawing>
       </w:r>
     </w:p>
     <w:p/>
@@ -3989,11 +4731,11 @@
         <w:pStyle w:val="Ttulo2"/>
         <w:spacing w:before="0"/>
       </w:pPr>
-      <w:bookmarkStart w:id="11" w:name="_Toc471899234"/>
+      <w:bookmarkStart w:id="13" w:name="_Toc3756539"/>
       <w:r>
         <w:t>Diagrama de clases</w:t>
       </w:r>
-      <w:bookmarkEnd w:id="11"/>
+      <w:bookmarkEnd w:id="13"/>
     </w:p>
     <w:p/>
     <w:p>
@@ -4013,11 +4755,11 @@
       <w:pPr>
         <w:pStyle w:val="Ttulo2"/>
       </w:pPr>
-      <w:bookmarkStart w:id="12" w:name="_Toc471899235"/>
+      <w:bookmarkStart w:id="14" w:name="_Toc3756540"/>
       <w:r>
         <w:t>Diagramas de secuencia</w:t>
       </w:r>
-      <w:bookmarkEnd w:id="12"/>
+      <w:bookmarkEnd w:id="14"/>
     </w:p>
     <w:p>
       <w:pPr>
@@ -4049,12 +4791,12 @@
       <w:pPr>
         <w:pStyle w:val="Ttulo1"/>
       </w:pPr>
-      <w:bookmarkStart w:id="13" w:name="_Toc471899236"/>
+      <w:bookmarkStart w:id="15" w:name="_Toc3756541"/>
       <w:r>
         <w:lastRenderedPageBreak/>
         <w:t>Implementación</w:t>
       </w:r>
-      <w:bookmarkEnd w:id="13"/>
+      <w:bookmarkEnd w:id="15"/>
     </w:p>
     <w:p>
       <w:pPr>
@@ -4346,12 +5088,12 @@
       <w:pPr>
         <w:pStyle w:val="Ttulo1"/>
       </w:pPr>
-      <w:bookmarkStart w:id="14" w:name="_Toc471899237"/>
+      <w:bookmarkStart w:id="16" w:name="_Toc3756542"/>
       <w:r>
         <w:lastRenderedPageBreak/>
         <w:t>Pruebas</w:t>
       </w:r>
-      <w:bookmarkEnd w:id="14"/>
+      <w:bookmarkEnd w:id="16"/>
     </w:p>
     <w:p>
       <w:r>
@@ -5013,11 +5755,11 @@
       <w:pPr>
         <w:pStyle w:val="Ttulo1"/>
       </w:pPr>
-      <w:bookmarkStart w:id="15" w:name="_Toc471899238"/>
+      <w:bookmarkStart w:id="17" w:name="_Toc3756543"/>
       <w:r>
         <w:t>Manual de usuario</w:t>
       </w:r>
-      <w:bookmarkEnd w:id="15"/>
+      <w:bookmarkEnd w:id="17"/>
     </w:p>
     <w:p/>
     <w:p>
@@ -5025,12 +5767,12 @@
         <w:pStyle w:val="Ttulo2"/>
         <w:spacing w:before="0"/>
       </w:pPr>
-      <w:bookmarkStart w:id="16" w:name="_Toc471899239"/>
+      <w:bookmarkStart w:id="18" w:name="_Toc3756544"/>
       <w:proofErr w:type="spellStart"/>
       <w:r>
         <w:t>Mashup</w:t>
       </w:r>
-      <w:bookmarkEnd w:id="16"/>
+      <w:bookmarkEnd w:id="18"/>
       <w:proofErr w:type="spellEnd"/>
     </w:p>
     <w:p/>
@@ -5063,11 +5805,11 @@
         <w:pStyle w:val="Ttulo2"/>
         <w:spacing w:before="0"/>
       </w:pPr>
-      <w:bookmarkStart w:id="17" w:name="_Toc471899240"/>
+      <w:bookmarkStart w:id="19" w:name="_Toc3756545"/>
       <w:r>
         <w:t>API REST</w:t>
       </w:r>
-      <w:bookmarkEnd w:id="17"/>
+      <w:bookmarkEnd w:id="19"/>
     </w:p>
     <w:p/>
     <w:p>
@@ -5317,11 +6059,11 @@
         </w:numPr>
         <w:ind w:left="432" w:hanging="432"/>
       </w:pPr>
-      <w:bookmarkStart w:id="18" w:name="_Toc471899241"/>
+      <w:bookmarkStart w:id="20" w:name="_Toc3756546"/>
       <w:r>
         <w:t>Referencias</w:t>
       </w:r>
-      <w:bookmarkEnd w:id="18"/>
+      <w:bookmarkEnd w:id="20"/>
     </w:p>
     <w:p/>
     <w:p>
@@ -5340,7 +6082,7 @@
       <w:r>
         <w:t xml:space="preserve">. </w:t>
       </w:r>
-      <w:hyperlink r:id="rId10" w:history="1">
+      <w:hyperlink r:id="rId17" w:history="1">
         <w:r>
           <w:rPr>
             <w:rStyle w:val="Hipervnculo"/>
@@ -5418,8 +6160,8 @@
       </w:pPr>
     </w:p>
     <w:sectPr>
-      <w:footerReference w:type="even" r:id="rId11"/>
-      <w:footerReference w:type="default" r:id="rId12"/>
+      <w:footerReference w:type="even" r:id="rId18"/>
+      <w:footerReference w:type="default" r:id="rId19"/>
       <w:pgSz w:w="11906" w:h="16838"/>
       <w:pgMar w:top="1417" w:right="1701" w:bottom="1417" w:left="1701" w:header="708" w:footer="708" w:gutter="0"/>
       <w:pgNumType w:start="1"/>
@@ -6888,6 +7630,7 @@
     <w:lsdException w:name="HTML Sample" w:semiHidden="1" w:unhideWhenUsed="1"/>
     <w:lsdException w:name="HTML Typewriter" w:semiHidden="1" w:unhideWhenUsed="1"/>
     <w:lsdException w:name="HTML Variable" w:semiHidden="1" w:unhideWhenUsed="1"/>
+    <w:lsdException w:name="Normal Table" w:semiHidden="1" w:unhideWhenUsed="1"/>
     <w:lsdException w:name="annotation subject" w:semiHidden="1" w:unhideWhenUsed="1"/>
     <w:lsdException w:name="No List" w:semiHidden="1" w:unhideWhenUsed="1"/>
     <w:lsdException w:name="Outline List 1" w:semiHidden="1" w:unhideWhenUsed="1"/>
@@ -6934,8 +7677,10 @@
     <w:lsdException w:name="Table Subtle 2" w:semiHidden="1" w:unhideWhenUsed="1"/>
     <w:lsdException w:name="Table Web 1" w:semiHidden="1" w:unhideWhenUsed="1"/>
     <w:lsdException w:name="Table Web 2" w:semiHidden="1" w:unhideWhenUsed="1"/>
+    <w:lsdException w:name="Table Web 3" w:semiHidden="1" w:unhideWhenUsed="1"/>
     <w:lsdException w:name="Balloon Text" w:semiHidden="1" w:unhideWhenUsed="1"/>
     <w:lsdException w:name="Table Grid" w:uiPriority="39"/>
+    <w:lsdException w:name="Table Theme" w:semiHidden="1" w:unhideWhenUsed="1"/>
     <w:lsdException w:name="Placeholder Text" w:semiHidden="1"/>
     <w:lsdException w:name="No Spacing" w:uiPriority="1" w:qFormat="1"/>
     <w:lsdException w:name="Light Shading" w:uiPriority="60"/>
@@ -8409,7 +9154,7 @@
 </file>
 
 <file path=customXml/itemProps1.xml><?xml version="1.0" encoding="utf-8"?>
-<ds:datastoreItem xmlns:ds="http://schemas.openxmlformats.org/officeDocument/2006/customXml" ds:itemID="{7D151EAB-D7C8-46B7-AF03-F257D7F33891}">
+<ds:datastoreItem xmlns:ds="http://schemas.openxmlformats.org/officeDocument/2006/customXml" ds:itemID="{1575A1FA-91A7-4BE3-A249-761D80936A32}">
   <ds:schemaRefs>
     <ds:schemaRef ds:uri="http://schemas.openxmlformats.org/officeDocument/2006/bibliography"/>
   </ds:schemaRefs>

</xml_diff>